<commit_message>
[AM] adding new relationshal mapping with lowercase consistent
</commit_message>
<xml_diff>
--- a/Phase_2/RelationalMappingDraft.docx
+++ b/Phase_2/RelationalMappingDraft.docx
@@ -3,15 +3,16 @@
 <w:document xmlns:wpc="http://schemas.microsoft.com/office/word/2010/wordprocessingCanvas" xmlns:cx="http://schemas.microsoft.com/office/drawing/2014/chartex" xmlns:cx1="http://schemas.microsoft.com/office/drawing/2015/9/8/chartex" xmlns:cx2="http://schemas.microsoft.com/office/drawing/2015/10/21/chartex" xmlns:cx3="http://schemas.microsoft.com/office/drawing/2016/5/9/chartex" xmlns:cx4="http://schemas.microsoft.com/office/drawing/2016/5/10/chartex" xmlns:cx5="http://schemas.microsoft.com/office/drawing/2016/5/11/chartex" xmlns:cx6="http://schemas.microsoft.com/office/drawing/2016/5/12/chartex" xmlns:cx7="http://schemas.microsoft.com/office/drawing/2016/5/13/chartex" xmlns:cx8="http://schemas.microsoft.com/office/drawing/2016/5/14/chartex" xmlns:mc="http://schemas.openxmlformats.org/markup-compatibility/2006" xmlns:aink="http://schemas.microsoft.com/office/drawing/2016/ink" xmlns:am3d="http://schemas.microsoft.com/office/drawing/2017/model3d" xmlns:o="urn:schemas-microsoft-com:office:office" xmlns:r="http://schemas.openxmlformats.org/officeDocument/2006/relationships" xmlns:m="http://schemas.openxmlformats.org/officeDocument/2006/math" xmlns:v="urn:schemas-microsoft-com:vml" xmlns:wp14="http://schemas.microsoft.com/office/word/2010/wordprocessingDrawing" xmlns:wp="http://schemas.openxmlformats.org/drawingml/2006/wordprocessingDrawing" xmlns:w10="urn:schemas-microsoft-com:office:word" xmlns:w="http://schemas.openxmlformats.org/wordprocessingml/2006/main" xmlns:w14="http://schemas.microsoft.com/office/word/2010/wordml" xmlns:w15="http://schemas.microsoft.com/office/word/2012/wordml" xmlns:w16cid="http://schemas.microsoft.com/office/word/2016/wordml/cid" xmlns:w16se="http://schemas.microsoft.com/office/word/2015/wordml/symex" xmlns:wpg="http://schemas.microsoft.com/office/word/2010/wordprocessingGroup" xmlns:wpi="http://schemas.microsoft.com/office/word/2010/wordprocessingInk" xmlns:wne="http://schemas.microsoft.com/office/word/2006/wordml" xmlns:wps="http://schemas.microsoft.com/office/word/2010/wordprocessingShape" mc:Ignorable="w14 w15 w16se w16cid wp14">
   <w:body>
     <w:p>
+      <w:bookmarkStart w:id="0" w:name="_GoBack"/>
       <w:r>
         <w:rPr>
           <w:noProof/>
         </w:rPr>
         <w:drawing>
-          <wp:inline distT="0" distB="0" distL="0" distR="0" wp14:anchorId="37242A60" wp14:editId="1E0FF5E2">
-            <wp:extent cx="5943600" cy="4133215"/>
-            <wp:effectExtent l="0" t="0" r="0" b="0"/>
-            <wp:docPr id="1" name="Picture 1"/>
+          <wp:inline distT="0" distB="0" distL="0" distR="0" wp14:anchorId="74DF144B" wp14:editId="70E304E2">
+            <wp:extent cx="5943600" cy="5203825"/>
+            <wp:effectExtent l="0" t="0" r="0" b="3175"/>
+            <wp:docPr id="2" name="Picture 2"/>
             <wp:cNvGraphicFramePr>
               <a:graphicFrameLocks xmlns:a="http://schemas.openxmlformats.org/drawingml/2006/main" noChangeAspect="1"/>
             </wp:cNvGraphicFramePr>
@@ -19,7 +20,7 @@
               <a:graphicData uri="http://schemas.openxmlformats.org/drawingml/2006/picture">
                 <pic:pic xmlns:pic="http://schemas.openxmlformats.org/drawingml/2006/picture">
                   <pic:nvPicPr>
-                    <pic:cNvPr id="1" name="Screen Shot 2019-06-24 at 2.51.39 PM.png"/>
+                    <pic:cNvPr id="2" name="Screen Shot 2019-06-25 at 5.20.53 PM.png"/>
                     <pic:cNvPicPr/>
                   </pic:nvPicPr>
                   <pic:blipFill>
@@ -37,7 +38,7 @@
                   <pic:spPr>
                     <a:xfrm>
                       <a:off x="0" y="0"/>
-                      <a:ext cx="5943600" cy="4133215"/>
+                      <a:ext cx="5943600" cy="5203825"/>
                     </a:xfrm>
                     <a:prstGeom prst="rect">
                       <a:avLst/>
@@ -49,7 +50,6 @@
           </wp:inline>
         </w:drawing>
       </w:r>
-      <w:bookmarkStart w:id="0" w:name="_GoBack"/>
       <w:bookmarkEnd w:id="0"/>
     </w:p>
     <w:sectPr>
@@ -181,6 +181,7 @@
     <w:lsdException w:name="HTML Sample" w:semiHidden="1" w:unhideWhenUsed="1"/>
     <w:lsdException w:name="HTML Typewriter" w:semiHidden="1" w:unhideWhenUsed="1"/>
     <w:lsdException w:name="HTML Variable" w:semiHidden="1" w:unhideWhenUsed="1"/>
+    <w:lsdException w:name="Normal Table" w:semiHidden="1" w:unhideWhenUsed="1"/>
     <w:lsdException w:name="annotation subject" w:semiHidden="1" w:unhideWhenUsed="1"/>
     <w:lsdException w:name="No List" w:semiHidden="1" w:unhideWhenUsed="1"/>
     <w:lsdException w:name="Outline List 1" w:semiHidden="1" w:unhideWhenUsed="1"/>
@@ -227,8 +228,10 @@
     <w:lsdException w:name="Table Subtle 2" w:semiHidden="1" w:unhideWhenUsed="1"/>
     <w:lsdException w:name="Table Web 1" w:semiHidden="1" w:unhideWhenUsed="1"/>
     <w:lsdException w:name="Table Web 2" w:semiHidden="1" w:unhideWhenUsed="1"/>
+    <w:lsdException w:name="Table Web 3" w:semiHidden="1" w:unhideWhenUsed="1"/>
     <w:lsdException w:name="Balloon Text" w:semiHidden="1" w:unhideWhenUsed="1"/>
     <w:lsdException w:name="Table Grid" w:uiPriority="39"/>
+    <w:lsdException w:name="Table Theme" w:semiHidden="1" w:unhideWhenUsed="1"/>
     <w:lsdException w:name="Placeholder Text" w:semiHidden="1"/>
     <w:lsdException w:name="No Spacing" w:uiPriority="1" w:qFormat="1"/>
     <w:lsdException w:name="Light Shading" w:uiPriority="60"/>

</xml_diff>

<commit_message>
[AM] noticed other fields not lowercase, changed to be consistent
</commit_message>
<xml_diff>
--- a/Phase_2/RelationalMappingDraft.docx
+++ b/Phase_2/RelationalMappingDraft.docx
@@ -9,10 +9,10 @@
           <w:noProof/>
         </w:rPr>
         <w:drawing>
-          <wp:inline distT="0" distB="0" distL="0" distR="0" wp14:anchorId="74DF144B" wp14:editId="70E304E2">
-            <wp:extent cx="5943600" cy="5203825"/>
-            <wp:effectExtent l="0" t="0" r="0" b="3175"/>
-            <wp:docPr id="2" name="Picture 2"/>
+          <wp:inline distT="0" distB="0" distL="0" distR="0" wp14:anchorId="43CF986F" wp14:editId="2DD85207">
+            <wp:extent cx="5943600" cy="5344795"/>
+            <wp:effectExtent l="0" t="0" r="0" b="1905"/>
+            <wp:docPr id="1" name="Picture 1"/>
             <wp:cNvGraphicFramePr>
               <a:graphicFrameLocks xmlns:a="http://schemas.openxmlformats.org/drawingml/2006/main" noChangeAspect="1"/>
             </wp:cNvGraphicFramePr>
@@ -20,7 +20,7 @@
               <a:graphicData uri="http://schemas.openxmlformats.org/drawingml/2006/picture">
                 <pic:pic xmlns:pic="http://schemas.openxmlformats.org/drawingml/2006/picture">
                   <pic:nvPicPr>
-                    <pic:cNvPr id="2" name="Screen Shot 2019-06-25 at 5.20.53 PM.png"/>
+                    <pic:cNvPr id="1" name="Screen Shot 2019-06-25 at 5.25.35 PM.png"/>
                     <pic:cNvPicPr/>
                   </pic:nvPicPr>
                   <pic:blipFill>
@@ -38,7 +38,7 @@
                   <pic:spPr>
                     <a:xfrm>
                       <a:off x="0" y="0"/>
-                      <a:ext cx="5943600" cy="5203825"/>
+                      <a:ext cx="5943600" cy="5344795"/>
                     </a:xfrm>
                     <a:prstGeom prst="rect">
                       <a:avLst/>

</xml_diff>

<commit_message>
[AM] more column name changes
</commit_message>
<xml_diff>
--- a/Phase_2/RelationalMappingDraft.docx
+++ b/Phase_2/RelationalMappingDraft.docx
@@ -3,16 +3,15 @@
 <w:document xmlns:wpc="http://schemas.microsoft.com/office/word/2010/wordprocessingCanvas" xmlns:cx="http://schemas.microsoft.com/office/drawing/2014/chartex" xmlns:cx1="http://schemas.microsoft.com/office/drawing/2015/9/8/chartex" xmlns:cx2="http://schemas.microsoft.com/office/drawing/2015/10/21/chartex" xmlns:cx3="http://schemas.microsoft.com/office/drawing/2016/5/9/chartex" xmlns:cx4="http://schemas.microsoft.com/office/drawing/2016/5/10/chartex" xmlns:cx5="http://schemas.microsoft.com/office/drawing/2016/5/11/chartex" xmlns:cx6="http://schemas.microsoft.com/office/drawing/2016/5/12/chartex" xmlns:cx7="http://schemas.microsoft.com/office/drawing/2016/5/13/chartex" xmlns:cx8="http://schemas.microsoft.com/office/drawing/2016/5/14/chartex" xmlns:mc="http://schemas.openxmlformats.org/markup-compatibility/2006" xmlns:aink="http://schemas.microsoft.com/office/drawing/2016/ink" xmlns:am3d="http://schemas.microsoft.com/office/drawing/2017/model3d" xmlns:o="urn:schemas-microsoft-com:office:office" xmlns:r="http://schemas.openxmlformats.org/officeDocument/2006/relationships" xmlns:m="http://schemas.openxmlformats.org/officeDocument/2006/math" xmlns:v="urn:schemas-microsoft-com:vml" xmlns:wp14="http://schemas.microsoft.com/office/word/2010/wordprocessingDrawing" xmlns:wp="http://schemas.openxmlformats.org/drawingml/2006/wordprocessingDrawing" xmlns:w10="urn:schemas-microsoft-com:office:word" xmlns:w="http://schemas.openxmlformats.org/wordprocessingml/2006/main" xmlns:w14="http://schemas.microsoft.com/office/word/2010/wordml" xmlns:w15="http://schemas.microsoft.com/office/word/2012/wordml" xmlns:w16cid="http://schemas.microsoft.com/office/word/2016/wordml/cid" xmlns:w16se="http://schemas.microsoft.com/office/word/2015/wordml/symex" xmlns:wpg="http://schemas.microsoft.com/office/word/2010/wordprocessingGroup" xmlns:wpi="http://schemas.microsoft.com/office/word/2010/wordprocessingInk" xmlns:wne="http://schemas.microsoft.com/office/word/2006/wordml" xmlns:wps="http://schemas.microsoft.com/office/word/2010/wordprocessingShape" mc:Ignorable="w14 w15 w16se w16cid wp14">
   <w:body>
     <w:p>
-      <w:bookmarkStart w:id="0" w:name="_GoBack"/>
       <w:r>
         <w:rPr>
           <w:noProof/>
         </w:rPr>
         <w:drawing>
-          <wp:inline distT="0" distB="0" distL="0" distR="0" wp14:anchorId="43CF986F" wp14:editId="2DD85207">
-            <wp:extent cx="5943600" cy="5344795"/>
-            <wp:effectExtent l="0" t="0" r="0" b="1905"/>
-            <wp:docPr id="1" name="Picture 1"/>
+          <wp:inline distT="0" distB="0" distL="0" distR="0" wp14:anchorId="5C51D158" wp14:editId="585B34A1">
+            <wp:extent cx="5943600" cy="5023485"/>
+            <wp:effectExtent l="0" t="0" r="0" b="5715"/>
+            <wp:docPr id="2" name="Picture 2"/>
             <wp:cNvGraphicFramePr>
               <a:graphicFrameLocks xmlns:a="http://schemas.openxmlformats.org/drawingml/2006/main" noChangeAspect="1"/>
             </wp:cNvGraphicFramePr>
@@ -20,11 +19,11 @@
               <a:graphicData uri="http://schemas.openxmlformats.org/drawingml/2006/picture">
                 <pic:pic xmlns:pic="http://schemas.openxmlformats.org/drawingml/2006/picture">
                   <pic:nvPicPr>
-                    <pic:cNvPr id="1" name="Screen Shot 2019-06-25 at 5.25.35 PM.png"/>
+                    <pic:cNvPr id="2" name="Screen Shot 2019-06-25 at 5.34.54 PM.png"/>
                     <pic:cNvPicPr/>
                   </pic:nvPicPr>
                   <pic:blipFill>
-                    <a:blip r:embed="rId4">
+                    <a:blip r:embed="rId4" cstate="print">
                       <a:extLst>
                         <a:ext uri="{28A0092B-C50C-407E-A947-70E740481C1C}">
                           <a14:useLocalDpi xmlns:a14="http://schemas.microsoft.com/office/drawing/2010/main" val="0"/>
@@ -38,7 +37,7 @@
                   <pic:spPr>
                     <a:xfrm>
                       <a:off x="0" y="0"/>
-                      <a:ext cx="5943600" cy="5344795"/>
+                      <a:ext cx="5943600" cy="5023485"/>
                     </a:xfrm>
                     <a:prstGeom prst="rect">
                       <a:avLst/>
@@ -50,6 +49,7 @@
           </wp:inline>
         </w:drawing>
       </w:r>
+      <w:bookmarkStart w:id="0" w:name="_GoBack"/>
       <w:bookmarkEnd w:id="0"/>
     </w:p>
     <w:sectPr>

</xml_diff>

<commit_message>
[AM] adding table version of relational mapping
</commit_message>
<xml_diff>
--- a/Phase_2/RelationalMappingDraft.docx
+++ b/Phase_2/RelationalMappingDraft.docx
@@ -49,6 +49,2932 @@
           </wp:inline>
         </w:drawing>
       </w:r>
+    </w:p>
+    <w:p/>
+    <w:p/>
+    <w:p/>
+    <w:p>
+      <w:pPr>
+        <w:rPr>
+          <w:rFonts w:ascii="Calibri" w:eastAsia="Times New Roman" w:hAnsi="Calibri" w:cs="Calibri"/>
+          <w:sz w:val="22"/>
+          <w:szCs w:val="22"/>
+        </w:rPr>
+      </w:pPr>
+      <w:r>
+        <w:rPr>
+          <w:rFonts w:ascii="Calibri" w:eastAsia="Times New Roman" w:hAnsi="Calibri" w:cs="Calibri"/>
+          <w:sz w:val="22"/>
+          <w:szCs w:val="22"/>
+        </w:rPr>
+        <w:t>user</w:t>
+      </w:r>
+    </w:p>
+    <w:tbl>
+      <w:tblPr>
+        <w:tblW w:w="0" w:type="auto"/>
+        <w:tblBorders>
+          <w:top w:val="single" w:sz="8" w:space="0" w:color="A3A3A3"/>
+          <w:left w:val="single" w:sz="8" w:space="0" w:color="A3A3A3"/>
+          <w:bottom w:val="single" w:sz="8" w:space="0" w:color="A3A3A3"/>
+          <w:right w:val="single" w:sz="8" w:space="0" w:color="A3A3A3"/>
+        </w:tblBorders>
+        <w:tblCellMar>
+          <w:left w:w="0" w:type="dxa"/>
+          <w:right w:w="0" w:type="dxa"/>
+        </w:tblCellMar>
+        <w:tblLook w:val="04A0" w:firstRow="1" w:lastRow="0" w:firstColumn="1" w:lastColumn="0" w:noHBand="0" w:noVBand="1"/>
+        <w:tblCaption w:val=""/>
+        <w:tblDescription w:val=""/>
+      </w:tblPr>
+      <w:tblGrid>
+        <w:gridCol w:w="1758"/>
+        <w:gridCol w:w="1686"/>
+        <w:gridCol w:w="1786"/>
+        <w:gridCol w:w="1747"/>
+        <w:gridCol w:w="720"/>
+      </w:tblGrid>
+      <w:tr>
+        <w:tc>
+          <w:tcPr>
+            <w:tcW w:w="1758" w:type="dxa"/>
+            <w:tcBorders>
+              <w:top w:val="single" w:sz="8" w:space="0" w:color="A3A3A3"/>
+              <w:left w:val="single" w:sz="8" w:space="0" w:color="A3A3A3"/>
+              <w:bottom w:val="single" w:sz="8" w:space="0" w:color="A3A3A3"/>
+              <w:right w:val="single" w:sz="8" w:space="0" w:color="A3A3A3"/>
+            </w:tcBorders>
+            <w:tcMar>
+              <w:top w:w="80" w:type="dxa"/>
+              <w:left w:w="80" w:type="dxa"/>
+              <w:bottom w:w="80" w:type="dxa"/>
+              <w:right w:w="80" w:type="dxa"/>
+            </w:tcMar>
+            <w:hideMark/>
+          </w:tcPr>
+          <w:p>
+            <w:pPr>
+              <w:rPr>
+                <w:rFonts w:ascii="Calibri" w:eastAsia="Times New Roman" w:hAnsi="Calibri" w:cs="Calibri"/>
+                <w:sz w:val="22"/>
+                <w:szCs w:val="22"/>
+              </w:rPr>
+            </w:pPr>
+            <w:r>
+              <w:rPr>
+                <w:rFonts w:ascii="Calibri" w:eastAsia="Times New Roman" w:hAnsi="Calibri" w:cs="Calibri"/>
+                <w:sz w:val="22"/>
+                <w:szCs w:val="22"/>
+                <w:u w:val="single"/>
+              </w:rPr>
+              <w:t>login_username</w:t>
+            </w:r>
+          </w:p>
+        </w:tc>
+        <w:tc>
+          <w:tcPr>
+            <w:tcW w:w="1686" w:type="dxa"/>
+            <w:tcBorders>
+              <w:top w:val="single" w:sz="8" w:space="0" w:color="A3A3A3"/>
+              <w:left w:val="single" w:sz="8" w:space="0" w:color="A3A3A3"/>
+              <w:bottom w:val="single" w:sz="8" w:space="0" w:color="A3A3A3"/>
+              <w:right w:val="single" w:sz="8" w:space="0" w:color="A3A3A3"/>
+            </w:tcBorders>
+            <w:tcMar>
+              <w:top w:w="80" w:type="dxa"/>
+              <w:left w:w="80" w:type="dxa"/>
+              <w:bottom w:w="80" w:type="dxa"/>
+              <w:right w:w="80" w:type="dxa"/>
+            </w:tcMar>
+            <w:hideMark/>
+          </w:tcPr>
+          <w:p>
+            <w:pPr>
+              <w:rPr>
+                <w:rFonts w:ascii="Calibri" w:eastAsia="Times New Roman" w:hAnsi="Calibri" w:cs="Calibri"/>
+                <w:sz w:val="22"/>
+                <w:szCs w:val="22"/>
+              </w:rPr>
+            </w:pPr>
+            <w:r>
+              <w:rPr>
+                <w:rFonts w:ascii="Calibri" w:eastAsia="Times New Roman" w:hAnsi="Calibri" w:cs="Calibri"/>
+                <w:sz w:val="22"/>
+                <w:szCs w:val="22"/>
+              </w:rPr>
+              <w:t>login_password</w:t>
+            </w:r>
+          </w:p>
+        </w:tc>
+        <w:tc>
+          <w:tcPr>
+            <w:tcW w:w="1786" w:type="dxa"/>
+            <w:tcBorders>
+              <w:top w:val="single" w:sz="8" w:space="0" w:color="A3A3A3"/>
+              <w:left w:val="single" w:sz="8" w:space="0" w:color="A3A3A3"/>
+              <w:bottom w:val="single" w:sz="8" w:space="0" w:color="A3A3A3"/>
+              <w:right w:val="single" w:sz="8" w:space="0" w:color="A3A3A3"/>
+            </w:tcBorders>
+            <w:tcMar>
+              <w:top w:w="80" w:type="dxa"/>
+              <w:left w:w="80" w:type="dxa"/>
+              <w:bottom w:w="80" w:type="dxa"/>
+              <w:right w:w="80" w:type="dxa"/>
+            </w:tcMar>
+            <w:hideMark/>
+          </w:tcPr>
+          <w:p>
+            <w:pPr>
+              <w:rPr>
+                <w:rFonts w:ascii="Calibri" w:eastAsia="Times New Roman" w:hAnsi="Calibri" w:cs="Calibri"/>
+                <w:sz w:val="22"/>
+                <w:szCs w:val="22"/>
+              </w:rPr>
+            </w:pPr>
+            <w:r>
+              <w:rPr>
+                <w:rFonts w:ascii="Calibri" w:eastAsia="Times New Roman" w:hAnsi="Calibri" w:cs="Calibri"/>
+                <w:sz w:val="22"/>
+                <w:szCs w:val="22"/>
+              </w:rPr>
+              <w:t>user_first_name</w:t>
+            </w:r>
+          </w:p>
+        </w:tc>
+        <w:tc>
+          <w:tcPr>
+            <w:tcW w:w="1747" w:type="dxa"/>
+            <w:tcBorders>
+              <w:top w:val="single" w:sz="8" w:space="0" w:color="A3A3A3"/>
+              <w:left w:val="single" w:sz="8" w:space="0" w:color="A3A3A3"/>
+              <w:bottom w:val="single" w:sz="8" w:space="0" w:color="A3A3A3"/>
+              <w:right w:val="single" w:sz="8" w:space="0" w:color="A3A3A3"/>
+            </w:tcBorders>
+            <w:tcMar>
+              <w:top w:w="80" w:type="dxa"/>
+              <w:left w:w="80" w:type="dxa"/>
+              <w:bottom w:w="80" w:type="dxa"/>
+              <w:right w:w="80" w:type="dxa"/>
+            </w:tcMar>
+            <w:hideMark/>
+          </w:tcPr>
+          <w:p>
+            <w:pPr>
+              <w:rPr>
+                <w:rFonts w:ascii="Calibri" w:eastAsia="Times New Roman" w:hAnsi="Calibri" w:cs="Calibri"/>
+                <w:sz w:val="22"/>
+                <w:szCs w:val="22"/>
+              </w:rPr>
+            </w:pPr>
+            <w:r>
+              <w:rPr>
+                <w:rFonts w:ascii="Calibri" w:eastAsia="Times New Roman" w:hAnsi="Calibri" w:cs="Calibri"/>
+                <w:sz w:val="22"/>
+                <w:szCs w:val="22"/>
+              </w:rPr>
+              <w:t>user_last_name</w:t>
+            </w:r>
+          </w:p>
+        </w:tc>
+        <w:tc>
+          <w:tcPr>
+            <w:tcW w:w="720" w:type="dxa"/>
+            <w:tcBorders>
+              <w:top w:val="single" w:sz="8" w:space="0" w:color="A3A3A3"/>
+              <w:left w:val="single" w:sz="8" w:space="0" w:color="A3A3A3"/>
+              <w:bottom w:val="single" w:sz="8" w:space="0" w:color="A3A3A3"/>
+              <w:right w:val="single" w:sz="8" w:space="0" w:color="A3A3A3"/>
+            </w:tcBorders>
+            <w:tcMar>
+              <w:top w:w="80" w:type="dxa"/>
+              <w:left w:w="80" w:type="dxa"/>
+              <w:bottom w:w="80" w:type="dxa"/>
+              <w:right w:w="80" w:type="dxa"/>
+            </w:tcMar>
+            <w:hideMark/>
+          </w:tcPr>
+          <w:p>
+            <w:pPr>
+              <w:rPr>
+                <w:rFonts w:ascii="Calibri" w:eastAsia="Times New Roman" w:hAnsi="Calibri" w:cs="Calibri"/>
+                <w:sz w:val="22"/>
+                <w:szCs w:val="22"/>
+              </w:rPr>
+            </w:pPr>
+            <w:r>
+              <w:rPr>
+                <w:rFonts w:ascii="Calibri" w:eastAsia="Times New Roman" w:hAnsi="Calibri" w:cs="Calibri"/>
+                <w:sz w:val="22"/>
+                <w:szCs w:val="22"/>
+              </w:rPr>
+              <w:t>role</w:t>
+            </w:r>
+          </w:p>
+        </w:tc>
+      </w:tr>
+    </w:tbl>
+    <w:p>
+      <w:pPr>
+        <w:rPr>
+          <w:rFonts w:ascii="Calibri" w:eastAsia="Times New Roman" w:hAnsi="Calibri" w:cs="Calibri"/>
+          <w:sz w:val="22"/>
+          <w:szCs w:val="22"/>
+        </w:rPr>
+      </w:pPr>
+      <w:r>
+        <w:rPr>
+          <w:rFonts w:ascii="Calibri" w:eastAsia="Times New Roman" w:hAnsi="Calibri" w:cs="Calibri"/>
+          <w:sz w:val="22"/>
+          <w:szCs w:val="22"/>
+        </w:rPr>
+        <w:t> </w:t>
+      </w:r>
+    </w:p>
+    <w:p>
+      <w:pPr>
+        <w:rPr>
+          <w:rFonts w:ascii="Calibri" w:eastAsia="Times New Roman" w:hAnsi="Calibri" w:cs="Calibri"/>
+          <w:sz w:val="22"/>
+          <w:szCs w:val="22"/>
+        </w:rPr>
+      </w:pPr>
+      <w:r>
+        <w:rPr>
+          <w:rFonts w:ascii="Calibri" w:eastAsia="Times New Roman" w:hAnsi="Calibri" w:cs="Calibri"/>
+          <w:sz w:val="22"/>
+          <w:szCs w:val="22"/>
+        </w:rPr>
+        <w:t>customer</w:t>
+      </w:r>
+    </w:p>
+    <w:tbl>
+      <w:tblPr>
+        <w:tblW w:w="0" w:type="auto"/>
+        <w:tblBorders>
+          <w:top w:val="single" w:sz="8" w:space="0" w:color="A3A3A3"/>
+          <w:left w:val="single" w:sz="8" w:space="0" w:color="A3A3A3"/>
+          <w:bottom w:val="single" w:sz="8" w:space="0" w:color="A3A3A3"/>
+          <w:right w:val="single" w:sz="8" w:space="0" w:color="A3A3A3"/>
+        </w:tblBorders>
+        <w:tblCellMar>
+          <w:left w:w="0" w:type="dxa"/>
+          <w:right w:w="0" w:type="dxa"/>
+        </w:tblCellMar>
+        <w:tblLook w:val="04A0" w:firstRow="1" w:lastRow="0" w:firstColumn="1" w:lastColumn="0" w:noHBand="0" w:noVBand="1"/>
+        <w:tblCaption w:val=""/>
+        <w:tblDescription w:val=""/>
+      </w:tblPr>
+      <w:tblGrid>
+        <w:gridCol w:w="1440"/>
+        <w:gridCol w:w="1708"/>
+        <w:gridCol w:w="960"/>
+        <w:gridCol w:w="960"/>
+        <w:gridCol w:w="960"/>
+        <w:gridCol w:w="960"/>
+        <w:gridCol w:w="1289"/>
+      </w:tblGrid>
+      <w:tr>
+        <w:tc>
+          <w:tcPr>
+            <w:tcW w:w="1440" w:type="dxa"/>
+            <w:tcBorders>
+              <w:top w:val="single" w:sz="8" w:space="0" w:color="A3A3A3"/>
+              <w:left w:val="single" w:sz="8" w:space="0" w:color="A3A3A3"/>
+              <w:bottom w:val="single" w:sz="8" w:space="0" w:color="A3A3A3"/>
+              <w:right w:val="single" w:sz="8" w:space="0" w:color="A3A3A3"/>
+            </w:tcBorders>
+            <w:tcMar>
+              <w:top w:w="80" w:type="dxa"/>
+              <w:left w:w="80" w:type="dxa"/>
+              <w:bottom w:w="80" w:type="dxa"/>
+              <w:right w:w="80" w:type="dxa"/>
+            </w:tcMar>
+            <w:hideMark/>
+          </w:tcPr>
+          <w:p>
+            <w:pPr>
+              <w:rPr>
+                <w:rFonts w:ascii="Calibri" w:eastAsia="Times New Roman" w:hAnsi="Calibri" w:cs="Calibri"/>
+                <w:sz w:val="22"/>
+                <w:szCs w:val="22"/>
+              </w:rPr>
+            </w:pPr>
+            <w:r>
+              <w:rPr>
+                <w:rFonts w:ascii="Calibri" w:eastAsia="Times New Roman" w:hAnsi="Calibri" w:cs="Calibri"/>
+                <w:sz w:val="22"/>
+                <w:szCs w:val="22"/>
+              </w:rPr>
+              <w:t>customer_id</w:t>
+            </w:r>
+          </w:p>
+        </w:tc>
+        <w:tc>
+          <w:tcPr>
+            <w:tcW w:w="1708" w:type="dxa"/>
+            <w:tcBorders>
+              <w:top w:val="single" w:sz="8" w:space="0" w:color="A3A3A3"/>
+              <w:left w:val="single" w:sz="8" w:space="0" w:color="A3A3A3"/>
+              <w:bottom w:val="single" w:sz="8" w:space="0" w:color="A3A3A3"/>
+              <w:right w:val="single" w:sz="8" w:space="0" w:color="A3A3A3"/>
+            </w:tcBorders>
+            <w:tcMar>
+              <w:top w:w="80" w:type="dxa"/>
+              <w:left w:w="80" w:type="dxa"/>
+              <w:bottom w:w="80" w:type="dxa"/>
+              <w:right w:w="80" w:type="dxa"/>
+            </w:tcMar>
+            <w:hideMark/>
+          </w:tcPr>
+          <w:p>
+            <w:pPr>
+              <w:rPr>
+                <w:rFonts w:ascii="Calibri" w:eastAsia="Times New Roman" w:hAnsi="Calibri" w:cs="Calibri"/>
+                <w:sz w:val="22"/>
+                <w:szCs w:val="22"/>
+              </w:rPr>
+            </w:pPr>
+            <w:r>
+              <w:rPr>
+                <w:rFonts w:ascii="Calibri" w:eastAsia="Times New Roman" w:hAnsi="Calibri" w:cs="Calibri"/>
+                <w:sz w:val="22"/>
+                <w:szCs w:val="22"/>
+              </w:rPr>
+              <w:t>phone_number</w:t>
+            </w:r>
+          </w:p>
+        </w:tc>
+        <w:tc>
+          <w:tcPr>
+            <w:tcW w:w="960" w:type="dxa"/>
+            <w:tcBorders>
+              <w:top w:val="single" w:sz="8" w:space="0" w:color="A3A3A3"/>
+              <w:left w:val="single" w:sz="8" w:space="0" w:color="A3A3A3"/>
+              <w:bottom w:val="single" w:sz="8" w:space="0" w:color="A3A3A3"/>
+              <w:right w:val="single" w:sz="8" w:space="0" w:color="A3A3A3"/>
+            </w:tcBorders>
+            <w:tcMar>
+              <w:top w:w="80" w:type="dxa"/>
+              <w:left w:w="80" w:type="dxa"/>
+              <w:bottom w:w="80" w:type="dxa"/>
+              <w:right w:w="80" w:type="dxa"/>
+            </w:tcMar>
+            <w:hideMark/>
+          </w:tcPr>
+          <w:p>
+            <w:pPr>
+              <w:rPr>
+                <w:rFonts w:ascii="Calibri" w:eastAsia="Times New Roman" w:hAnsi="Calibri" w:cs="Calibri"/>
+                <w:sz w:val="22"/>
+                <w:szCs w:val="22"/>
+              </w:rPr>
+            </w:pPr>
+            <w:r>
+              <w:rPr>
+                <w:rFonts w:ascii="Calibri" w:eastAsia="Times New Roman" w:hAnsi="Calibri" w:cs="Calibri"/>
+                <w:sz w:val="22"/>
+                <w:szCs w:val="22"/>
+              </w:rPr>
+              <w:t>email</w:t>
+            </w:r>
+          </w:p>
+        </w:tc>
+        <w:tc>
+          <w:tcPr>
+            <w:tcW w:w="960" w:type="dxa"/>
+            <w:tcBorders>
+              <w:top w:val="single" w:sz="8" w:space="0" w:color="A3A3A3"/>
+              <w:left w:val="single" w:sz="8" w:space="0" w:color="A3A3A3"/>
+              <w:bottom w:val="single" w:sz="8" w:space="0" w:color="A3A3A3"/>
+              <w:right w:val="single" w:sz="8" w:space="0" w:color="A3A3A3"/>
+            </w:tcBorders>
+            <w:tcMar>
+              <w:top w:w="80" w:type="dxa"/>
+              <w:left w:w="80" w:type="dxa"/>
+              <w:bottom w:w="80" w:type="dxa"/>
+              <w:right w:w="80" w:type="dxa"/>
+            </w:tcMar>
+            <w:hideMark/>
+          </w:tcPr>
+          <w:p>
+            <w:pPr>
+              <w:rPr>
+                <w:rFonts w:ascii="Calibri" w:eastAsia="Times New Roman" w:hAnsi="Calibri" w:cs="Calibri"/>
+                <w:sz w:val="22"/>
+                <w:szCs w:val="22"/>
+              </w:rPr>
+            </w:pPr>
+            <w:r>
+              <w:rPr>
+                <w:rFonts w:ascii="Calibri" w:eastAsia="Times New Roman" w:hAnsi="Calibri" w:cs="Calibri"/>
+                <w:sz w:val="22"/>
+                <w:szCs w:val="22"/>
+              </w:rPr>
+              <w:t>street</w:t>
+            </w:r>
+          </w:p>
+        </w:tc>
+        <w:tc>
+          <w:tcPr>
+            <w:tcW w:w="960" w:type="dxa"/>
+            <w:tcBorders>
+              <w:top w:val="single" w:sz="8" w:space="0" w:color="A3A3A3"/>
+              <w:left w:val="single" w:sz="8" w:space="0" w:color="A3A3A3"/>
+              <w:bottom w:val="single" w:sz="8" w:space="0" w:color="A3A3A3"/>
+              <w:right w:val="single" w:sz="8" w:space="0" w:color="A3A3A3"/>
+            </w:tcBorders>
+            <w:tcMar>
+              <w:top w:w="80" w:type="dxa"/>
+              <w:left w:w="80" w:type="dxa"/>
+              <w:bottom w:w="80" w:type="dxa"/>
+              <w:right w:w="80" w:type="dxa"/>
+            </w:tcMar>
+            <w:hideMark/>
+          </w:tcPr>
+          <w:p>
+            <w:pPr>
+              <w:rPr>
+                <w:rFonts w:ascii="Calibri" w:eastAsia="Times New Roman" w:hAnsi="Calibri" w:cs="Calibri"/>
+                <w:sz w:val="22"/>
+                <w:szCs w:val="22"/>
+              </w:rPr>
+            </w:pPr>
+            <w:r>
+              <w:rPr>
+                <w:rFonts w:ascii="Calibri" w:eastAsia="Times New Roman" w:hAnsi="Calibri" w:cs="Calibri"/>
+                <w:sz w:val="22"/>
+                <w:szCs w:val="22"/>
+              </w:rPr>
+              <w:t>city</w:t>
+            </w:r>
+          </w:p>
+        </w:tc>
+        <w:tc>
+          <w:tcPr>
+            <w:tcW w:w="960" w:type="dxa"/>
+            <w:tcBorders>
+              <w:top w:val="single" w:sz="8" w:space="0" w:color="A3A3A3"/>
+              <w:left w:val="single" w:sz="8" w:space="0" w:color="A3A3A3"/>
+              <w:bottom w:val="single" w:sz="8" w:space="0" w:color="A3A3A3"/>
+              <w:right w:val="single" w:sz="8" w:space="0" w:color="A3A3A3"/>
+            </w:tcBorders>
+            <w:tcMar>
+              <w:top w:w="80" w:type="dxa"/>
+              <w:left w:w="80" w:type="dxa"/>
+              <w:bottom w:w="80" w:type="dxa"/>
+              <w:right w:w="80" w:type="dxa"/>
+            </w:tcMar>
+            <w:hideMark/>
+          </w:tcPr>
+          <w:p>
+            <w:pPr>
+              <w:rPr>
+                <w:rFonts w:ascii="Calibri" w:eastAsia="Times New Roman" w:hAnsi="Calibri" w:cs="Calibri"/>
+                <w:sz w:val="22"/>
+                <w:szCs w:val="22"/>
+              </w:rPr>
+            </w:pPr>
+            <w:r>
+              <w:rPr>
+                <w:rFonts w:ascii="Calibri" w:eastAsia="Times New Roman" w:hAnsi="Calibri" w:cs="Calibri"/>
+                <w:sz w:val="22"/>
+                <w:szCs w:val="22"/>
+              </w:rPr>
+              <w:t>state</w:t>
+            </w:r>
+          </w:p>
+        </w:tc>
+        <w:tc>
+          <w:tcPr>
+            <w:tcW w:w="1289" w:type="dxa"/>
+            <w:tcBorders>
+              <w:top w:val="single" w:sz="8" w:space="0" w:color="A3A3A3"/>
+              <w:left w:val="single" w:sz="8" w:space="0" w:color="A3A3A3"/>
+              <w:bottom w:val="single" w:sz="8" w:space="0" w:color="A3A3A3"/>
+              <w:right w:val="single" w:sz="8" w:space="0" w:color="A3A3A3"/>
+            </w:tcBorders>
+            <w:tcMar>
+              <w:top w:w="80" w:type="dxa"/>
+              <w:left w:w="80" w:type="dxa"/>
+              <w:bottom w:w="80" w:type="dxa"/>
+              <w:right w:w="80" w:type="dxa"/>
+            </w:tcMar>
+            <w:hideMark/>
+          </w:tcPr>
+          <w:p>
+            <w:pPr>
+              <w:rPr>
+                <w:rFonts w:ascii="Calibri" w:eastAsia="Times New Roman" w:hAnsi="Calibri" w:cs="Calibri"/>
+                <w:sz w:val="22"/>
+                <w:szCs w:val="22"/>
+              </w:rPr>
+            </w:pPr>
+            <w:r>
+              <w:rPr>
+                <w:rFonts w:ascii="Calibri" w:eastAsia="Times New Roman" w:hAnsi="Calibri" w:cs="Calibri"/>
+                <w:sz w:val="22"/>
+                <w:szCs w:val="22"/>
+              </w:rPr>
+              <w:t>postal_code</w:t>
+            </w:r>
+          </w:p>
+        </w:tc>
+      </w:tr>
+    </w:tbl>
+    <w:p>
+      <w:pPr>
+        <w:rPr>
+          <w:rFonts w:ascii="Calibri" w:eastAsia="Times New Roman" w:hAnsi="Calibri" w:cs="Calibri"/>
+          <w:sz w:val="22"/>
+          <w:szCs w:val="22"/>
+        </w:rPr>
+      </w:pPr>
+      <w:r>
+        <w:rPr>
+          <w:rFonts w:ascii="Calibri" w:eastAsia="Times New Roman" w:hAnsi="Calibri" w:cs="Calibri"/>
+          <w:sz w:val="22"/>
+          <w:szCs w:val="22"/>
+        </w:rPr>
+        <w:t> </w:t>
+      </w:r>
+    </w:p>
+    <w:p>
+      <w:pPr>
+        <w:rPr>
+          <w:rFonts w:ascii="Calibri" w:eastAsia="Times New Roman" w:hAnsi="Calibri" w:cs="Calibri"/>
+          <w:sz w:val="22"/>
+          <w:szCs w:val="22"/>
+        </w:rPr>
+      </w:pPr>
+      <w:r>
+        <w:rPr>
+          <w:rFonts w:ascii="Calibri" w:eastAsia="Times New Roman" w:hAnsi="Calibri" w:cs="Calibri"/>
+          <w:sz w:val="22"/>
+          <w:szCs w:val="22"/>
+        </w:rPr>
+        <w:t>individual</w:t>
+      </w:r>
+    </w:p>
+    <w:tbl>
+      <w:tblPr>
+        <w:tblW w:w="0" w:type="auto"/>
+        <w:tblBorders>
+          <w:top w:val="single" w:sz="8" w:space="0" w:color="A3A3A3"/>
+          <w:left w:val="single" w:sz="8" w:space="0" w:color="A3A3A3"/>
+          <w:bottom w:val="single" w:sz="8" w:space="0" w:color="A3A3A3"/>
+          <w:right w:val="single" w:sz="8" w:space="0" w:color="A3A3A3"/>
+        </w:tblBorders>
+        <w:tblCellMar>
+          <w:left w:w="0" w:type="dxa"/>
+          <w:right w:w="0" w:type="dxa"/>
+        </w:tblCellMar>
+        <w:tblLook w:val="04A0" w:firstRow="1" w:lastRow="0" w:firstColumn="1" w:lastColumn="0" w:noHBand="0" w:noVBand="1"/>
+        <w:tblCaption w:val=""/>
+        <w:tblDescription w:val=""/>
+      </w:tblPr>
+      <w:tblGrid>
+        <w:gridCol w:w="2389"/>
+        <w:gridCol w:w="1440"/>
+        <w:gridCol w:w="2267"/>
+        <w:gridCol w:w="2108"/>
+      </w:tblGrid>
+      <w:tr>
+        <w:tc>
+          <w:tcPr>
+            <w:tcW w:w="2389" w:type="dxa"/>
+            <w:tcBorders>
+              <w:top w:val="single" w:sz="8" w:space="0" w:color="A3A3A3"/>
+              <w:left w:val="single" w:sz="8" w:space="0" w:color="A3A3A3"/>
+              <w:bottom w:val="single" w:sz="8" w:space="0" w:color="A3A3A3"/>
+              <w:right w:val="single" w:sz="8" w:space="0" w:color="A3A3A3"/>
+            </w:tcBorders>
+            <w:tcMar>
+              <w:top w:w="80" w:type="dxa"/>
+              <w:left w:w="80" w:type="dxa"/>
+              <w:bottom w:w="80" w:type="dxa"/>
+              <w:right w:w="80" w:type="dxa"/>
+            </w:tcMar>
+            <w:hideMark/>
+          </w:tcPr>
+          <w:p>
+            <w:pPr>
+              <w:rPr>
+                <w:rFonts w:ascii="Calibri" w:eastAsia="Times New Roman" w:hAnsi="Calibri" w:cs="Calibri"/>
+                <w:sz w:val="22"/>
+                <w:szCs w:val="22"/>
+              </w:rPr>
+            </w:pPr>
+            <w:r>
+              <w:rPr>
+                <w:rFonts w:ascii="Calibri" w:eastAsia="Times New Roman" w:hAnsi="Calibri" w:cs="Calibri"/>
+                <w:sz w:val="22"/>
+                <w:szCs w:val="22"/>
+                <w:u w:val="single"/>
+              </w:rPr>
+              <w:t>driver_license_number</w:t>
+            </w:r>
+          </w:p>
+        </w:tc>
+        <w:tc>
+          <w:tcPr>
+            <w:tcW w:w="1440" w:type="dxa"/>
+            <w:tcBorders>
+              <w:top w:val="single" w:sz="8" w:space="0" w:color="A3A3A3"/>
+              <w:left w:val="single" w:sz="8" w:space="0" w:color="A3A3A3"/>
+              <w:bottom w:val="single" w:sz="8" w:space="0" w:color="A3A3A3"/>
+              <w:right w:val="single" w:sz="8" w:space="0" w:color="A3A3A3"/>
+            </w:tcBorders>
+            <w:tcMar>
+              <w:top w:w="80" w:type="dxa"/>
+              <w:left w:w="80" w:type="dxa"/>
+              <w:bottom w:w="80" w:type="dxa"/>
+              <w:right w:w="80" w:type="dxa"/>
+            </w:tcMar>
+            <w:hideMark/>
+          </w:tcPr>
+          <w:p>
+            <w:pPr>
+              <w:rPr>
+                <w:rFonts w:ascii="Calibri" w:eastAsia="Times New Roman" w:hAnsi="Calibri" w:cs="Calibri"/>
+                <w:sz w:val="22"/>
+                <w:szCs w:val="22"/>
+              </w:rPr>
+            </w:pPr>
+            <w:r>
+              <w:rPr>
+                <w:rFonts w:ascii="Calibri" w:eastAsia="Times New Roman" w:hAnsi="Calibri" w:cs="Calibri"/>
+                <w:sz w:val="22"/>
+                <w:szCs w:val="22"/>
+              </w:rPr>
+              <w:t>customer_id</w:t>
+            </w:r>
+          </w:p>
+        </w:tc>
+        <w:tc>
+          <w:tcPr>
+            <w:tcW w:w="2267" w:type="dxa"/>
+            <w:tcBorders>
+              <w:top w:val="single" w:sz="8" w:space="0" w:color="A3A3A3"/>
+              <w:left w:val="single" w:sz="8" w:space="0" w:color="A3A3A3"/>
+              <w:bottom w:val="single" w:sz="8" w:space="0" w:color="A3A3A3"/>
+              <w:right w:val="single" w:sz="8" w:space="0" w:color="A3A3A3"/>
+            </w:tcBorders>
+            <w:tcMar>
+              <w:top w:w="80" w:type="dxa"/>
+              <w:left w:w="80" w:type="dxa"/>
+              <w:bottom w:w="80" w:type="dxa"/>
+              <w:right w:w="80" w:type="dxa"/>
+            </w:tcMar>
+            <w:hideMark/>
+          </w:tcPr>
+          <w:p>
+            <w:pPr>
+              <w:rPr>
+                <w:rFonts w:ascii="Calibri" w:eastAsia="Times New Roman" w:hAnsi="Calibri" w:cs="Calibri"/>
+                <w:sz w:val="22"/>
+                <w:szCs w:val="22"/>
+              </w:rPr>
+            </w:pPr>
+            <w:r>
+              <w:rPr>
+                <w:rFonts w:ascii="Calibri" w:eastAsia="Times New Roman" w:hAnsi="Calibri" w:cs="Calibri"/>
+                <w:sz w:val="22"/>
+                <w:szCs w:val="22"/>
+              </w:rPr>
+              <w:t>individual_first_name</w:t>
+            </w:r>
+          </w:p>
+        </w:tc>
+        <w:tc>
+          <w:tcPr>
+            <w:tcW w:w="2108" w:type="dxa"/>
+            <w:tcBorders>
+              <w:top w:val="single" w:sz="8" w:space="0" w:color="A3A3A3"/>
+              <w:left w:val="single" w:sz="8" w:space="0" w:color="A3A3A3"/>
+              <w:bottom w:val="single" w:sz="8" w:space="0" w:color="A3A3A3"/>
+              <w:right w:val="single" w:sz="8" w:space="0" w:color="A3A3A3"/>
+            </w:tcBorders>
+            <w:tcMar>
+              <w:top w:w="80" w:type="dxa"/>
+              <w:left w:w="80" w:type="dxa"/>
+              <w:bottom w:w="80" w:type="dxa"/>
+              <w:right w:w="80" w:type="dxa"/>
+            </w:tcMar>
+            <w:hideMark/>
+          </w:tcPr>
+          <w:p>
+            <w:pPr>
+              <w:rPr>
+                <w:rFonts w:ascii="Calibri" w:eastAsia="Times New Roman" w:hAnsi="Calibri" w:cs="Calibri"/>
+                <w:sz w:val="22"/>
+                <w:szCs w:val="22"/>
+              </w:rPr>
+            </w:pPr>
+            <w:r>
+              <w:rPr>
+                <w:rFonts w:ascii="Calibri" w:eastAsia="Times New Roman" w:hAnsi="Calibri" w:cs="Calibri"/>
+                <w:sz w:val="22"/>
+                <w:szCs w:val="22"/>
+              </w:rPr>
+              <w:t>individual_last_name</w:t>
+            </w:r>
+          </w:p>
+        </w:tc>
+      </w:tr>
+    </w:tbl>
+    <w:p>
+      <w:pPr>
+        <w:rPr>
+          <w:rFonts w:ascii="Calibri" w:eastAsia="Times New Roman" w:hAnsi="Calibri" w:cs="Calibri"/>
+          <w:sz w:val="22"/>
+          <w:szCs w:val="22"/>
+        </w:rPr>
+      </w:pPr>
+      <w:r>
+        <w:rPr>
+          <w:rFonts w:ascii="Calibri" w:eastAsia="Times New Roman" w:hAnsi="Calibri" w:cs="Calibri"/>
+          <w:sz w:val="22"/>
+          <w:szCs w:val="22"/>
+        </w:rPr>
+        <w:t> </w:t>
+      </w:r>
+    </w:p>
+    <w:p>
+      <w:pPr>
+        <w:rPr>
+          <w:rFonts w:ascii="Calibri" w:eastAsia="Times New Roman" w:hAnsi="Calibri" w:cs="Calibri"/>
+          <w:sz w:val="22"/>
+          <w:szCs w:val="22"/>
+        </w:rPr>
+      </w:pPr>
+      <w:r>
+        <w:rPr>
+          <w:rFonts w:ascii="Calibri" w:eastAsia="Times New Roman" w:hAnsi="Calibri" w:cs="Calibri"/>
+          <w:sz w:val="22"/>
+          <w:szCs w:val="22"/>
+        </w:rPr>
+        <w:t>business</w:t>
+      </w:r>
+    </w:p>
+    <w:tbl>
+      <w:tblPr>
+        <w:tblW w:w="0" w:type="auto"/>
+        <w:tblBorders>
+          <w:top w:val="single" w:sz="8" w:space="0" w:color="A3A3A3"/>
+          <w:left w:val="single" w:sz="8" w:space="0" w:color="A3A3A3"/>
+          <w:bottom w:val="single" w:sz="8" w:space="0" w:color="A3A3A3"/>
+          <w:right w:val="single" w:sz="8" w:space="0" w:color="A3A3A3"/>
+        </w:tblBorders>
+        <w:tblCellMar>
+          <w:left w:w="0" w:type="dxa"/>
+          <w:right w:w="0" w:type="dxa"/>
+        </w:tblCellMar>
+        <w:tblLook w:val="04A0" w:firstRow="1" w:lastRow="0" w:firstColumn="1" w:lastColumn="0" w:noHBand="0" w:noVBand="1"/>
+        <w:tblCaption w:val=""/>
+        <w:tblDescription w:val=""/>
+      </w:tblPr>
+      <w:tblGrid>
+        <w:gridCol w:w="1686"/>
+        <w:gridCol w:w="1440"/>
+        <w:gridCol w:w="1686"/>
+        <w:gridCol w:w="1142"/>
+        <w:gridCol w:w="874"/>
+      </w:tblGrid>
+      <w:tr>
+        <w:tc>
+          <w:tcPr>
+            <w:tcW w:w="1686" w:type="dxa"/>
+            <w:tcBorders>
+              <w:top w:val="single" w:sz="8" w:space="0" w:color="A3A3A3"/>
+              <w:left w:val="single" w:sz="8" w:space="0" w:color="A3A3A3"/>
+              <w:bottom w:val="single" w:sz="8" w:space="0" w:color="A3A3A3"/>
+              <w:right w:val="single" w:sz="8" w:space="0" w:color="A3A3A3"/>
+            </w:tcBorders>
+            <w:tcMar>
+              <w:top w:w="80" w:type="dxa"/>
+              <w:left w:w="80" w:type="dxa"/>
+              <w:bottom w:w="80" w:type="dxa"/>
+              <w:right w:w="80" w:type="dxa"/>
+            </w:tcMar>
+            <w:hideMark/>
+          </w:tcPr>
+          <w:p>
+            <w:pPr>
+              <w:rPr>
+                <w:rFonts w:ascii="Calibri" w:eastAsia="Times New Roman" w:hAnsi="Calibri" w:cs="Calibri"/>
+                <w:sz w:val="22"/>
+                <w:szCs w:val="22"/>
+              </w:rPr>
+            </w:pPr>
+            <w:r>
+              <w:rPr>
+                <w:rFonts w:ascii="Calibri" w:eastAsia="Times New Roman" w:hAnsi="Calibri" w:cs="Calibri"/>
+                <w:sz w:val="22"/>
+                <w:szCs w:val="22"/>
+                <w:u w:val="single"/>
+              </w:rPr>
+              <w:t>tax_id_number</w:t>
+            </w:r>
+          </w:p>
+        </w:tc>
+        <w:tc>
+          <w:tcPr>
+            <w:tcW w:w="1440" w:type="dxa"/>
+            <w:tcBorders>
+              <w:top w:val="single" w:sz="8" w:space="0" w:color="A3A3A3"/>
+              <w:left w:val="single" w:sz="8" w:space="0" w:color="A3A3A3"/>
+              <w:bottom w:val="single" w:sz="8" w:space="0" w:color="A3A3A3"/>
+              <w:right w:val="single" w:sz="8" w:space="0" w:color="A3A3A3"/>
+            </w:tcBorders>
+            <w:tcMar>
+              <w:top w:w="80" w:type="dxa"/>
+              <w:left w:w="80" w:type="dxa"/>
+              <w:bottom w:w="80" w:type="dxa"/>
+              <w:right w:w="80" w:type="dxa"/>
+            </w:tcMar>
+            <w:hideMark/>
+          </w:tcPr>
+          <w:p>
+            <w:pPr>
+              <w:rPr>
+                <w:rFonts w:ascii="Calibri" w:eastAsia="Times New Roman" w:hAnsi="Calibri" w:cs="Calibri"/>
+                <w:sz w:val="22"/>
+                <w:szCs w:val="22"/>
+              </w:rPr>
+            </w:pPr>
+            <w:r>
+              <w:rPr>
+                <w:rFonts w:ascii="Calibri" w:eastAsia="Times New Roman" w:hAnsi="Calibri" w:cs="Calibri"/>
+                <w:sz w:val="22"/>
+                <w:szCs w:val="22"/>
+              </w:rPr>
+              <w:t>customer_id</w:t>
+            </w:r>
+          </w:p>
+        </w:tc>
+        <w:tc>
+          <w:tcPr>
+            <w:tcW w:w="1686" w:type="dxa"/>
+            <w:tcBorders>
+              <w:top w:val="single" w:sz="8" w:space="0" w:color="A3A3A3"/>
+              <w:left w:val="single" w:sz="8" w:space="0" w:color="A3A3A3"/>
+              <w:bottom w:val="single" w:sz="8" w:space="0" w:color="A3A3A3"/>
+              <w:right w:val="single" w:sz="8" w:space="0" w:color="A3A3A3"/>
+            </w:tcBorders>
+            <w:tcMar>
+              <w:top w:w="80" w:type="dxa"/>
+              <w:left w:w="80" w:type="dxa"/>
+              <w:bottom w:w="80" w:type="dxa"/>
+              <w:right w:w="80" w:type="dxa"/>
+            </w:tcMar>
+            <w:hideMark/>
+          </w:tcPr>
+          <w:p>
+            <w:pPr>
+              <w:rPr>
+                <w:rFonts w:ascii="Calibri" w:eastAsia="Times New Roman" w:hAnsi="Calibri" w:cs="Calibri"/>
+                <w:sz w:val="22"/>
+                <w:szCs w:val="22"/>
+              </w:rPr>
+            </w:pPr>
+            <w:r>
+              <w:rPr>
+                <w:rFonts w:ascii="Calibri" w:eastAsia="Times New Roman" w:hAnsi="Calibri" w:cs="Calibri"/>
+                <w:sz w:val="22"/>
+                <w:szCs w:val="22"/>
+              </w:rPr>
+              <w:t>business_name</w:t>
+            </w:r>
+          </w:p>
+        </w:tc>
+        <w:tc>
+          <w:tcPr>
+            <w:tcW w:w="1142" w:type="dxa"/>
+            <w:tcBorders>
+              <w:top w:val="single" w:sz="8" w:space="0" w:color="A3A3A3"/>
+              <w:left w:val="single" w:sz="8" w:space="0" w:color="A3A3A3"/>
+              <w:bottom w:val="single" w:sz="8" w:space="0" w:color="A3A3A3"/>
+              <w:right w:val="single" w:sz="8" w:space="0" w:color="A3A3A3"/>
+            </w:tcBorders>
+            <w:tcMar>
+              <w:top w:w="80" w:type="dxa"/>
+              <w:left w:w="80" w:type="dxa"/>
+              <w:bottom w:w="80" w:type="dxa"/>
+              <w:right w:w="80" w:type="dxa"/>
+            </w:tcMar>
+            <w:hideMark/>
+          </w:tcPr>
+          <w:p>
+            <w:pPr>
+              <w:rPr>
+                <w:rFonts w:ascii="Calibri" w:eastAsia="Times New Roman" w:hAnsi="Calibri" w:cs="Calibri"/>
+                <w:sz w:val="22"/>
+                <w:szCs w:val="22"/>
+              </w:rPr>
+            </w:pPr>
+            <w:r>
+              <w:rPr>
+                <w:rFonts w:ascii="Calibri" w:eastAsia="Times New Roman" w:hAnsi="Calibri" w:cs="Calibri"/>
+                <w:sz w:val="22"/>
+                <w:szCs w:val="22"/>
+              </w:rPr>
+              <w:t>pc_name</w:t>
+            </w:r>
+          </w:p>
+        </w:tc>
+        <w:tc>
+          <w:tcPr>
+            <w:tcW w:w="874" w:type="dxa"/>
+            <w:tcBorders>
+              <w:top w:val="single" w:sz="8" w:space="0" w:color="A3A3A3"/>
+              <w:left w:val="single" w:sz="8" w:space="0" w:color="A3A3A3"/>
+              <w:bottom w:val="single" w:sz="8" w:space="0" w:color="A3A3A3"/>
+              <w:right w:val="single" w:sz="8" w:space="0" w:color="A3A3A3"/>
+            </w:tcBorders>
+            <w:tcMar>
+              <w:top w:w="80" w:type="dxa"/>
+              <w:left w:w="80" w:type="dxa"/>
+              <w:bottom w:w="80" w:type="dxa"/>
+              <w:right w:w="80" w:type="dxa"/>
+            </w:tcMar>
+            <w:hideMark/>
+          </w:tcPr>
+          <w:p>
+            <w:pPr>
+              <w:rPr>
+                <w:rFonts w:ascii="Calibri" w:eastAsia="Times New Roman" w:hAnsi="Calibri" w:cs="Calibri"/>
+                <w:sz w:val="22"/>
+                <w:szCs w:val="22"/>
+              </w:rPr>
+            </w:pPr>
+            <w:r>
+              <w:rPr>
+                <w:rFonts w:ascii="Calibri" w:eastAsia="Times New Roman" w:hAnsi="Calibri" w:cs="Calibri"/>
+                <w:sz w:val="22"/>
+                <w:szCs w:val="22"/>
+              </w:rPr>
+              <w:t>pc_title</w:t>
+            </w:r>
+          </w:p>
+        </w:tc>
+      </w:tr>
+    </w:tbl>
+    <w:p>
+      <w:pPr>
+        <w:rPr>
+          <w:rFonts w:ascii="Calibri" w:eastAsia="Times New Roman" w:hAnsi="Calibri" w:cs="Calibri"/>
+          <w:sz w:val="22"/>
+          <w:szCs w:val="22"/>
+        </w:rPr>
+      </w:pPr>
+      <w:r>
+        <w:rPr>
+          <w:rFonts w:ascii="Calibri" w:eastAsia="Times New Roman" w:hAnsi="Calibri" w:cs="Calibri"/>
+          <w:sz w:val="22"/>
+          <w:szCs w:val="22"/>
+        </w:rPr>
+        <w:t> </w:t>
+      </w:r>
+    </w:p>
+    <w:p>
+      <w:pPr>
+        <w:rPr>
+          <w:rFonts w:ascii="Calibri" w:eastAsia="Times New Roman" w:hAnsi="Calibri" w:cs="Calibri"/>
+          <w:sz w:val="22"/>
+          <w:szCs w:val="22"/>
+        </w:rPr>
+      </w:pPr>
+      <w:r>
+        <w:rPr>
+          <w:rFonts w:ascii="Calibri" w:eastAsia="Times New Roman" w:hAnsi="Calibri" w:cs="Calibri"/>
+          <w:sz w:val="22"/>
+          <w:szCs w:val="22"/>
+        </w:rPr>
+        <w:lastRenderedPageBreak/>
+        <w:t>sale (from Burdell to Customer)</w:t>
+      </w:r>
+    </w:p>
+    <w:tbl>
+      <w:tblPr>
+        <w:tblW w:w="0" w:type="auto"/>
+        <w:tblBorders>
+          <w:top w:val="single" w:sz="8" w:space="0" w:color="A3A3A3"/>
+          <w:left w:val="single" w:sz="8" w:space="0" w:color="A3A3A3"/>
+          <w:bottom w:val="single" w:sz="8" w:space="0" w:color="A3A3A3"/>
+          <w:right w:val="single" w:sz="8" w:space="0" w:color="A3A3A3"/>
+        </w:tblBorders>
+        <w:tblCellMar>
+          <w:left w:w="0" w:type="dxa"/>
+          <w:right w:w="0" w:type="dxa"/>
+        </w:tblCellMar>
+        <w:tblLook w:val="04A0" w:firstRow="1" w:lastRow="0" w:firstColumn="1" w:lastColumn="0" w:noHBand="0" w:noVBand="1"/>
+        <w:tblCaption w:val=""/>
+        <w:tblDescription w:val=""/>
+      </w:tblPr>
+      <w:tblGrid>
+        <w:gridCol w:w="960"/>
+        <w:gridCol w:w="1440"/>
+        <w:gridCol w:w="1758"/>
+        <w:gridCol w:w="1149"/>
+      </w:tblGrid>
+      <w:tr>
+        <w:tc>
+          <w:tcPr>
+            <w:tcW w:w="960" w:type="dxa"/>
+            <w:tcBorders>
+              <w:top w:val="single" w:sz="8" w:space="0" w:color="A3A3A3"/>
+              <w:left w:val="single" w:sz="8" w:space="0" w:color="A3A3A3"/>
+              <w:bottom w:val="single" w:sz="8" w:space="0" w:color="A3A3A3"/>
+              <w:right w:val="single" w:sz="8" w:space="0" w:color="A3A3A3"/>
+            </w:tcBorders>
+            <w:tcMar>
+              <w:top w:w="80" w:type="dxa"/>
+              <w:left w:w="80" w:type="dxa"/>
+              <w:bottom w:w="80" w:type="dxa"/>
+              <w:right w:w="80" w:type="dxa"/>
+            </w:tcMar>
+            <w:hideMark/>
+          </w:tcPr>
+          <w:p>
+            <w:pPr>
+              <w:rPr>
+                <w:rFonts w:ascii="Calibri" w:eastAsia="Times New Roman" w:hAnsi="Calibri" w:cs="Calibri"/>
+                <w:sz w:val="22"/>
+                <w:szCs w:val="22"/>
+              </w:rPr>
+            </w:pPr>
+            <w:r>
+              <w:rPr>
+                <w:rFonts w:ascii="Calibri" w:eastAsia="Times New Roman" w:hAnsi="Calibri" w:cs="Calibri"/>
+                <w:sz w:val="22"/>
+                <w:szCs w:val="22"/>
+                <w:u w:val="single"/>
+              </w:rPr>
+              <w:t>vin</w:t>
+            </w:r>
+          </w:p>
+        </w:tc>
+        <w:tc>
+          <w:tcPr>
+            <w:tcW w:w="1440" w:type="dxa"/>
+            <w:tcBorders>
+              <w:top w:val="single" w:sz="8" w:space="0" w:color="A3A3A3"/>
+              <w:left w:val="single" w:sz="8" w:space="0" w:color="A3A3A3"/>
+              <w:bottom w:val="single" w:sz="8" w:space="0" w:color="A3A3A3"/>
+              <w:right w:val="single" w:sz="8" w:space="0" w:color="A3A3A3"/>
+            </w:tcBorders>
+            <w:tcMar>
+              <w:top w:w="80" w:type="dxa"/>
+              <w:left w:w="80" w:type="dxa"/>
+              <w:bottom w:w="80" w:type="dxa"/>
+              <w:right w:w="80" w:type="dxa"/>
+            </w:tcMar>
+            <w:hideMark/>
+          </w:tcPr>
+          <w:p>
+            <w:pPr>
+              <w:rPr>
+                <w:rFonts w:ascii="Calibri" w:eastAsia="Times New Roman" w:hAnsi="Calibri" w:cs="Calibri"/>
+                <w:sz w:val="22"/>
+                <w:szCs w:val="22"/>
+              </w:rPr>
+            </w:pPr>
+            <w:r>
+              <w:rPr>
+                <w:rFonts w:ascii="Calibri" w:eastAsia="Times New Roman" w:hAnsi="Calibri" w:cs="Calibri"/>
+                <w:sz w:val="22"/>
+                <w:szCs w:val="22"/>
+              </w:rPr>
+              <w:t>customer_id</w:t>
+            </w:r>
+          </w:p>
+        </w:tc>
+        <w:tc>
+          <w:tcPr>
+            <w:tcW w:w="1758" w:type="dxa"/>
+            <w:tcBorders>
+              <w:top w:val="single" w:sz="8" w:space="0" w:color="A3A3A3"/>
+              <w:left w:val="single" w:sz="8" w:space="0" w:color="A3A3A3"/>
+              <w:bottom w:val="single" w:sz="8" w:space="0" w:color="A3A3A3"/>
+              <w:right w:val="single" w:sz="8" w:space="0" w:color="A3A3A3"/>
+            </w:tcBorders>
+            <w:tcMar>
+              <w:top w:w="80" w:type="dxa"/>
+              <w:left w:w="80" w:type="dxa"/>
+              <w:bottom w:w="80" w:type="dxa"/>
+              <w:right w:w="80" w:type="dxa"/>
+            </w:tcMar>
+            <w:hideMark/>
+          </w:tcPr>
+          <w:p>
+            <w:pPr>
+              <w:rPr>
+                <w:rFonts w:ascii="Calibri" w:eastAsia="Times New Roman" w:hAnsi="Calibri" w:cs="Calibri"/>
+                <w:sz w:val="22"/>
+                <w:szCs w:val="22"/>
+              </w:rPr>
+            </w:pPr>
+            <w:r>
+              <w:rPr>
+                <w:rFonts w:ascii="Calibri" w:eastAsia="Times New Roman" w:hAnsi="Calibri" w:cs="Calibri"/>
+                <w:sz w:val="22"/>
+                <w:szCs w:val="22"/>
+              </w:rPr>
+              <w:t>login_username</w:t>
+            </w:r>
+          </w:p>
+        </w:tc>
+        <w:tc>
+          <w:tcPr>
+            <w:tcW w:w="1149" w:type="dxa"/>
+            <w:tcBorders>
+              <w:top w:val="single" w:sz="8" w:space="0" w:color="A3A3A3"/>
+              <w:left w:val="single" w:sz="8" w:space="0" w:color="A3A3A3"/>
+              <w:bottom w:val="single" w:sz="8" w:space="0" w:color="A3A3A3"/>
+              <w:right w:val="single" w:sz="8" w:space="0" w:color="A3A3A3"/>
+            </w:tcBorders>
+            <w:tcMar>
+              <w:top w:w="80" w:type="dxa"/>
+              <w:left w:w="80" w:type="dxa"/>
+              <w:bottom w:w="80" w:type="dxa"/>
+              <w:right w:w="80" w:type="dxa"/>
+            </w:tcMar>
+            <w:hideMark/>
+          </w:tcPr>
+          <w:p>
+            <w:pPr>
+              <w:rPr>
+                <w:rFonts w:ascii="Calibri" w:eastAsia="Times New Roman" w:hAnsi="Calibri" w:cs="Calibri"/>
+                <w:sz w:val="22"/>
+                <w:szCs w:val="22"/>
+              </w:rPr>
+            </w:pPr>
+            <w:r>
+              <w:rPr>
+                <w:rFonts w:ascii="Calibri" w:eastAsia="Times New Roman" w:hAnsi="Calibri" w:cs="Calibri"/>
+                <w:sz w:val="22"/>
+                <w:szCs w:val="22"/>
+              </w:rPr>
+              <w:t>sales_date</w:t>
+            </w:r>
+          </w:p>
+        </w:tc>
+      </w:tr>
+    </w:tbl>
+    <w:p>
+      <w:pPr>
+        <w:rPr>
+          <w:rFonts w:ascii="Calibri" w:eastAsia="Times New Roman" w:hAnsi="Calibri" w:cs="Calibri"/>
+          <w:sz w:val="22"/>
+          <w:szCs w:val="22"/>
+        </w:rPr>
+      </w:pPr>
+      <w:r>
+        <w:rPr>
+          <w:rFonts w:ascii="Calibri" w:eastAsia="Times New Roman" w:hAnsi="Calibri" w:cs="Calibri"/>
+          <w:sz w:val="22"/>
+          <w:szCs w:val="22"/>
+        </w:rPr>
+        <w:t> </w:t>
+      </w:r>
+    </w:p>
+    <w:p>
+      <w:pPr>
+        <w:rPr>
+          <w:rFonts w:ascii="Calibri" w:eastAsia="Times New Roman" w:hAnsi="Calibri" w:cs="Calibri"/>
+          <w:sz w:val="22"/>
+          <w:szCs w:val="22"/>
+        </w:rPr>
+      </w:pPr>
+      <w:r>
+        <w:rPr>
+          <w:rFonts w:ascii="Calibri" w:eastAsia="Times New Roman" w:hAnsi="Calibri" w:cs="Calibri"/>
+          <w:sz w:val="22"/>
+          <w:szCs w:val="22"/>
+        </w:rPr>
+        <w:t>purchase</w:t>
+      </w:r>
+    </w:p>
+    <w:tbl>
+      <w:tblPr>
+        <w:tblW w:w="0" w:type="auto"/>
+        <w:tblBorders>
+          <w:top w:val="single" w:sz="8" w:space="0" w:color="A3A3A3"/>
+          <w:left w:val="single" w:sz="8" w:space="0" w:color="A3A3A3"/>
+          <w:bottom w:val="single" w:sz="8" w:space="0" w:color="A3A3A3"/>
+          <w:right w:val="single" w:sz="8" w:space="0" w:color="A3A3A3"/>
+        </w:tblBorders>
+        <w:tblCellMar>
+          <w:left w:w="0" w:type="dxa"/>
+          <w:right w:w="0" w:type="dxa"/>
+        </w:tblCellMar>
+        <w:tblLook w:val="04A0" w:firstRow="1" w:lastRow="0" w:firstColumn="1" w:lastColumn="0" w:noHBand="0" w:noVBand="1"/>
+        <w:tblCaption w:val=""/>
+        <w:tblDescription w:val=""/>
+      </w:tblPr>
+      <w:tblGrid>
+        <w:gridCol w:w="960"/>
+        <w:gridCol w:w="1440"/>
+        <w:gridCol w:w="1758"/>
+        <w:gridCol w:w="1529"/>
+      </w:tblGrid>
+      <w:tr>
+        <w:tc>
+          <w:tcPr>
+            <w:tcW w:w="960" w:type="dxa"/>
+            <w:tcBorders>
+              <w:top w:val="single" w:sz="8" w:space="0" w:color="A3A3A3"/>
+              <w:left w:val="single" w:sz="8" w:space="0" w:color="A3A3A3"/>
+              <w:bottom w:val="single" w:sz="8" w:space="0" w:color="A3A3A3"/>
+              <w:right w:val="single" w:sz="8" w:space="0" w:color="A3A3A3"/>
+            </w:tcBorders>
+            <w:tcMar>
+              <w:top w:w="80" w:type="dxa"/>
+              <w:left w:w="80" w:type="dxa"/>
+              <w:bottom w:w="80" w:type="dxa"/>
+              <w:right w:w="80" w:type="dxa"/>
+            </w:tcMar>
+            <w:hideMark/>
+          </w:tcPr>
+          <w:p>
+            <w:pPr>
+              <w:rPr>
+                <w:rFonts w:ascii="Calibri" w:eastAsia="Times New Roman" w:hAnsi="Calibri" w:cs="Calibri"/>
+                <w:sz w:val="22"/>
+                <w:szCs w:val="22"/>
+              </w:rPr>
+            </w:pPr>
+            <w:r>
+              <w:rPr>
+                <w:rFonts w:ascii="Calibri" w:eastAsia="Times New Roman" w:hAnsi="Calibri" w:cs="Calibri"/>
+                <w:sz w:val="22"/>
+                <w:szCs w:val="22"/>
+                <w:u w:val="single"/>
+              </w:rPr>
+              <w:t>vin</w:t>
+            </w:r>
+          </w:p>
+        </w:tc>
+        <w:tc>
+          <w:tcPr>
+            <w:tcW w:w="1440" w:type="dxa"/>
+            <w:tcBorders>
+              <w:top w:val="single" w:sz="8" w:space="0" w:color="A3A3A3"/>
+              <w:left w:val="single" w:sz="8" w:space="0" w:color="A3A3A3"/>
+              <w:bottom w:val="single" w:sz="8" w:space="0" w:color="A3A3A3"/>
+              <w:right w:val="single" w:sz="8" w:space="0" w:color="A3A3A3"/>
+            </w:tcBorders>
+            <w:tcMar>
+              <w:top w:w="80" w:type="dxa"/>
+              <w:left w:w="80" w:type="dxa"/>
+              <w:bottom w:w="80" w:type="dxa"/>
+              <w:right w:w="80" w:type="dxa"/>
+            </w:tcMar>
+            <w:hideMark/>
+          </w:tcPr>
+          <w:p>
+            <w:pPr>
+              <w:rPr>
+                <w:rFonts w:ascii="Calibri" w:eastAsia="Times New Roman" w:hAnsi="Calibri" w:cs="Calibri"/>
+                <w:sz w:val="22"/>
+                <w:szCs w:val="22"/>
+              </w:rPr>
+            </w:pPr>
+            <w:r>
+              <w:rPr>
+                <w:rFonts w:ascii="Calibri" w:eastAsia="Times New Roman" w:hAnsi="Calibri" w:cs="Calibri"/>
+                <w:sz w:val="22"/>
+                <w:szCs w:val="22"/>
+              </w:rPr>
+              <w:t>customer_id</w:t>
+            </w:r>
+          </w:p>
+        </w:tc>
+        <w:tc>
+          <w:tcPr>
+            <w:tcW w:w="1758" w:type="dxa"/>
+            <w:tcBorders>
+              <w:top w:val="single" w:sz="8" w:space="0" w:color="A3A3A3"/>
+              <w:left w:val="single" w:sz="8" w:space="0" w:color="A3A3A3"/>
+              <w:bottom w:val="single" w:sz="8" w:space="0" w:color="A3A3A3"/>
+              <w:right w:val="single" w:sz="8" w:space="0" w:color="A3A3A3"/>
+            </w:tcBorders>
+            <w:tcMar>
+              <w:top w:w="80" w:type="dxa"/>
+              <w:left w:w="80" w:type="dxa"/>
+              <w:bottom w:w="80" w:type="dxa"/>
+              <w:right w:w="80" w:type="dxa"/>
+            </w:tcMar>
+            <w:hideMark/>
+          </w:tcPr>
+          <w:p>
+            <w:pPr>
+              <w:rPr>
+                <w:rFonts w:ascii="Calibri" w:eastAsia="Times New Roman" w:hAnsi="Calibri" w:cs="Calibri"/>
+                <w:sz w:val="22"/>
+                <w:szCs w:val="22"/>
+              </w:rPr>
+            </w:pPr>
+            <w:r>
+              <w:rPr>
+                <w:rFonts w:ascii="Calibri" w:eastAsia="Times New Roman" w:hAnsi="Calibri" w:cs="Calibri"/>
+                <w:sz w:val="22"/>
+                <w:szCs w:val="22"/>
+              </w:rPr>
+              <w:t>login_username</w:t>
+            </w:r>
+          </w:p>
+        </w:tc>
+        <w:tc>
+          <w:tcPr>
+            <w:tcW w:w="1529" w:type="dxa"/>
+            <w:tcBorders>
+              <w:top w:val="single" w:sz="8" w:space="0" w:color="A3A3A3"/>
+              <w:left w:val="single" w:sz="8" w:space="0" w:color="A3A3A3"/>
+              <w:bottom w:val="single" w:sz="8" w:space="0" w:color="A3A3A3"/>
+              <w:right w:val="single" w:sz="8" w:space="0" w:color="A3A3A3"/>
+            </w:tcBorders>
+            <w:tcMar>
+              <w:top w:w="80" w:type="dxa"/>
+              <w:left w:w="80" w:type="dxa"/>
+              <w:bottom w:w="80" w:type="dxa"/>
+              <w:right w:w="80" w:type="dxa"/>
+            </w:tcMar>
+            <w:hideMark/>
+          </w:tcPr>
+          <w:p>
+            <w:pPr>
+              <w:rPr>
+                <w:rFonts w:ascii="Calibri" w:eastAsia="Times New Roman" w:hAnsi="Calibri" w:cs="Calibri"/>
+                <w:sz w:val="22"/>
+                <w:szCs w:val="22"/>
+              </w:rPr>
+            </w:pPr>
+            <w:r>
+              <w:rPr>
+                <w:rFonts w:ascii="Calibri" w:eastAsia="Times New Roman" w:hAnsi="Calibri" w:cs="Calibri"/>
+                <w:sz w:val="22"/>
+                <w:szCs w:val="22"/>
+              </w:rPr>
+              <w:t>purchase_date</w:t>
+            </w:r>
+          </w:p>
+        </w:tc>
+      </w:tr>
+    </w:tbl>
+    <w:p>
+      <w:pPr>
+        <w:rPr>
+          <w:rFonts w:ascii="Calibri" w:eastAsia="Times New Roman" w:hAnsi="Calibri" w:cs="Calibri"/>
+          <w:sz w:val="22"/>
+          <w:szCs w:val="22"/>
+        </w:rPr>
+      </w:pPr>
+      <w:r>
+        <w:rPr>
+          <w:rFonts w:ascii="Calibri" w:eastAsia="Times New Roman" w:hAnsi="Calibri" w:cs="Calibri"/>
+          <w:sz w:val="22"/>
+          <w:szCs w:val="22"/>
+        </w:rPr>
+        <w:t> </w:t>
+      </w:r>
+    </w:p>
+    <w:p>
+      <w:pPr>
+        <w:rPr>
+          <w:rFonts w:ascii="Calibri" w:eastAsia="Times New Roman" w:hAnsi="Calibri" w:cs="Calibri"/>
+          <w:sz w:val="22"/>
+          <w:szCs w:val="22"/>
+        </w:rPr>
+      </w:pPr>
+      <w:r>
+        <w:rPr>
+          <w:rFonts w:ascii="Calibri" w:eastAsia="Times New Roman" w:hAnsi="Calibri" w:cs="Calibri"/>
+          <w:sz w:val="22"/>
+          <w:szCs w:val="22"/>
+        </w:rPr>
+        <w:t>vehicle</w:t>
+      </w:r>
+    </w:p>
+    <w:tbl>
+      <w:tblPr>
+        <w:tblW w:w="0" w:type="auto"/>
+        <w:tblBorders>
+          <w:top w:val="single" w:sz="8" w:space="0" w:color="A3A3A3"/>
+          <w:left w:val="single" w:sz="8" w:space="0" w:color="A3A3A3"/>
+          <w:bottom w:val="single" w:sz="8" w:space="0" w:color="A3A3A3"/>
+          <w:right w:val="single" w:sz="8" w:space="0" w:color="A3A3A3"/>
+        </w:tblBorders>
+        <w:tblCellMar>
+          <w:left w:w="0" w:type="dxa"/>
+          <w:right w:w="0" w:type="dxa"/>
+        </w:tblCellMar>
+        <w:tblLook w:val="04A0" w:firstRow="1" w:lastRow="0" w:firstColumn="1" w:lastColumn="0" w:noHBand="0" w:noVBand="1"/>
+        <w:tblCaption w:val=""/>
+        <w:tblDescription w:val=""/>
+      </w:tblPr>
+      <w:tblGrid>
+        <w:gridCol w:w="324"/>
+        <w:gridCol w:w="1296"/>
+        <w:gridCol w:w="859"/>
+        <w:gridCol w:w="817"/>
+        <w:gridCol w:w="888"/>
+        <w:gridCol w:w="594"/>
+        <w:gridCol w:w="1134"/>
+        <w:gridCol w:w="1231"/>
+        <w:gridCol w:w="771"/>
+        <w:gridCol w:w="1426"/>
+      </w:tblGrid>
+      <w:tr>
+        <w:tc>
+          <w:tcPr>
+            <w:tcW w:w="960" w:type="dxa"/>
+            <w:tcBorders>
+              <w:top w:val="single" w:sz="8" w:space="0" w:color="A3A3A3"/>
+              <w:left w:val="single" w:sz="8" w:space="0" w:color="A3A3A3"/>
+              <w:bottom w:val="single" w:sz="8" w:space="0" w:color="A3A3A3"/>
+              <w:right w:val="single" w:sz="8" w:space="0" w:color="A3A3A3"/>
+            </w:tcBorders>
+            <w:tcMar>
+              <w:top w:w="80" w:type="dxa"/>
+              <w:left w:w="80" w:type="dxa"/>
+              <w:bottom w:w="80" w:type="dxa"/>
+              <w:right w:w="80" w:type="dxa"/>
+            </w:tcMar>
+            <w:hideMark/>
+          </w:tcPr>
+          <w:p>
+            <w:pPr>
+              <w:rPr>
+                <w:rFonts w:ascii="Calibri" w:eastAsia="Times New Roman" w:hAnsi="Calibri" w:cs="Calibri"/>
+                <w:sz w:val="22"/>
+                <w:szCs w:val="22"/>
+              </w:rPr>
+            </w:pPr>
+            <w:r>
+              <w:rPr>
+                <w:rFonts w:ascii="Calibri" w:eastAsia="Times New Roman" w:hAnsi="Calibri" w:cs="Calibri"/>
+                <w:sz w:val="22"/>
+                <w:szCs w:val="22"/>
+                <w:u w:val="single"/>
+              </w:rPr>
+              <w:t>vin</w:t>
+            </w:r>
+          </w:p>
+        </w:tc>
+        <w:tc>
+          <w:tcPr>
+            <w:tcW w:w="1171" w:type="dxa"/>
+            <w:tcBorders>
+              <w:top w:val="single" w:sz="8" w:space="0" w:color="A3A3A3"/>
+              <w:left w:val="single" w:sz="8" w:space="0" w:color="A3A3A3"/>
+              <w:bottom w:val="single" w:sz="8" w:space="0" w:color="A3A3A3"/>
+              <w:right w:val="single" w:sz="8" w:space="0" w:color="A3A3A3"/>
+            </w:tcBorders>
+            <w:tcMar>
+              <w:top w:w="80" w:type="dxa"/>
+              <w:left w:w="80" w:type="dxa"/>
+              <w:bottom w:w="80" w:type="dxa"/>
+              <w:right w:w="80" w:type="dxa"/>
+            </w:tcMar>
+            <w:hideMark/>
+          </w:tcPr>
+          <w:p>
+            <w:pPr>
+              <w:rPr>
+                <w:rFonts w:ascii="Calibri" w:eastAsia="Times New Roman" w:hAnsi="Calibri" w:cs="Calibri"/>
+                <w:sz w:val="22"/>
+                <w:szCs w:val="22"/>
+              </w:rPr>
+            </w:pPr>
+            <w:r>
+              <w:rPr>
+                <w:rFonts w:ascii="Calibri" w:eastAsia="Times New Roman" w:hAnsi="Calibri" w:cs="Calibri"/>
+                <w:sz w:val="22"/>
+                <w:szCs w:val="22"/>
+              </w:rPr>
+              <w:t>manufacturer_name</w:t>
+            </w:r>
+          </w:p>
+        </w:tc>
+        <w:tc>
+          <w:tcPr>
+            <w:tcW w:w="1061" w:type="dxa"/>
+            <w:tcBorders>
+              <w:top w:val="single" w:sz="8" w:space="0" w:color="A3A3A3"/>
+              <w:left w:val="single" w:sz="8" w:space="0" w:color="A3A3A3"/>
+              <w:bottom w:val="single" w:sz="8" w:space="0" w:color="A3A3A3"/>
+              <w:right w:val="single" w:sz="8" w:space="0" w:color="A3A3A3"/>
+            </w:tcBorders>
+            <w:tcMar>
+              <w:top w:w="80" w:type="dxa"/>
+              <w:left w:w="80" w:type="dxa"/>
+              <w:bottom w:w="80" w:type="dxa"/>
+              <w:right w:w="80" w:type="dxa"/>
+            </w:tcMar>
+            <w:hideMark/>
+          </w:tcPr>
+          <w:p>
+            <w:pPr>
+              <w:rPr>
+                <w:rFonts w:ascii="Calibri" w:eastAsia="Times New Roman" w:hAnsi="Calibri" w:cs="Calibri"/>
+                <w:sz w:val="22"/>
+                <w:szCs w:val="22"/>
+              </w:rPr>
+            </w:pPr>
+            <w:r>
+              <w:rPr>
+                <w:rFonts w:ascii="Calibri" w:eastAsia="Times New Roman" w:hAnsi="Calibri" w:cs="Calibri"/>
+                <w:sz w:val="22"/>
+                <w:szCs w:val="22"/>
+              </w:rPr>
+              <w:t>vehicle_type</w:t>
+            </w:r>
+          </w:p>
+        </w:tc>
+        <w:tc>
+          <w:tcPr>
+            <w:tcW w:w="1050" w:type="dxa"/>
+            <w:tcBorders>
+              <w:top w:val="single" w:sz="8" w:space="0" w:color="A3A3A3"/>
+              <w:left w:val="single" w:sz="8" w:space="0" w:color="A3A3A3"/>
+              <w:bottom w:val="single" w:sz="8" w:space="0" w:color="A3A3A3"/>
+              <w:right w:val="single" w:sz="8" w:space="0" w:color="A3A3A3"/>
+            </w:tcBorders>
+            <w:tcMar>
+              <w:top w:w="80" w:type="dxa"/>
+              <w:left w:w="80" w:type="dxa"/>
+              <w:bottom w:w="80" w:type="dxa"/>
+              <w:right w:w="80" w:type="dxa"/>
+            </w:tcMar>
+            <w:hideMark/>
+          </w:tcPr>
+          <w:p>
+            <w:pPr>
+              <w:rPr>
+                <w:rFonts w:ascii="Calibri" w:eastAsia="Times New Roman" w:hAnsi="Calibri" w:cs="Calibri"/>
+                <w:sz w:val="22"/>
+                <w:szCs w:val="22"/>
+              </w:rPr>
+            </w:pPr>
+            <w:r>
+              <w:rPr>
+                <w:rFonts w:ascii="Calibri" w:eastAsia="Times New Roman" w:hAnsi="Calibri" w:cs="Calibri"/>
+                <w:sz w:val="22"/>
+                <w:szCs w:val="22"/>
+              </w:rPr>
+              <w:t>model_year</w:t>
+            </w:r>
+          </w:p>
+        </w:tc>
+        <w:tc>
+          <w:tcPr>
+            <w:tcW w:w="1068" w:type="dxa"/>
+            <w:tcBorders>
+              <w:top w:val="single" w:sz="8" w:space="0" w:color="A3A3A3"/>
+              <w:left w:val="single" w:sz="8" w:space="0" w:color="A3A3A3"/>
+              <w:bottom w:val="single" w:sz="8" w:space="0" w:color="A3A3A3"/>
+              <w:right w:val="single" w:sz="8" w:space="0" w:color="A3A3A3"/>
+            </w:tcBorders>
+            <w:tcMar>
+              <w:top w:w="80" w:type="dxa"/>
+              <w:left w:w="80" w:type="dxa"/>
+              <w:bottom w:w="80" w:type="dxa"/>
+              <w:right w:w="80" w:type="dxa"/>
+            </w:tcMar>
+            <w:hideMark/>
+          </w:tcPr>
+          <w:p>
+            <w:pPr>
+              <w:rPr>
+                <w:rFonts w:ascii="Calibri" w:eastAsia="Times New Roman" w:hAnsi="Calibri" w:cs="Calibri"/>
+                <w:sz w:val="22"/>
+                <w:szCs w:val="22"/>
+              </w:rPr>
+            </w:pPr>
+            <w:r>
+              <w:rPr>
+                <w:rFonts w:ascii="Calibri" w:eastAsia="Times New Roman" w:hAnsi="Calibri" w:cs="Calibri"/>
+                <w:sz w:val="22"/>
+                <w:szCs w:val="22"/>
+              </w:rPr>
+              <w:t>model_name</w:t>
+            </w:r>
+          </w:p>
+        </w:tc>
+        <w:tc>
+          <w:tcPr>
+            <w:tcW w:w="994" w:type="dxa"/>
+            <w:tcBorders>
+              <w:top w:val="single" w:sz="8" w:space="0" w:color="A3A3A3"/>
+              <w:left w:val="single" w:sz="8" w:space="0" w:color="A3A3A3"/>
+              <w:bottom w:val="single" w:sz="8" w:space="0" w:color="A3A3A3"/>
+              <w:right w:val="single" w:sz="8" w:space="0" w:color="A3A3A3"/>
+            </w:tcBorders>
+            <w:tcMar>
+              <w:top w:w="80" w:type="dxa"/>
+              <w:left w:w="80" w:type="dxa"/>
+              <w:bottom w:w="80" w:type="dxa"/>
+              <w:right w:w="80" w:type="dxa"/>
+            </w:tcMar>
+            <w:hideMark/>
+          </w:tcPr>
+          <w:p>
+            <w:pPr>
+              <w:rPr>
+                <w:rFonts w:ascii="Calibri" w:eastAsia="Times New Roman" w:hAnsi="Calibri" w:cs="Calibri"/>
+                <w:sz w:val="22"/>
+                <w:szCs w:val="22"/>
+              </w:rPr>
+            </w:pPr>
+            <w:r>
+              <w:rPr>
+                <w:rFonts w:ascii="Calibri" w:eastAsia="Times New Roman" w:hAnsi="Calibri" w:cs="Calibri"/>
+                <w:sz w:val="22"/>
+                <w:szCs w:val="22"/>
+              </w:rPr>
+              <w:t>mileage</w:t>
+            </w:r>
+          </w:p>
+        </w:tc>
+        <w:tc>
+          <w:tcPr>
+            <w:tcW w:w="1132" w:type="dxa"/>
+            <w:tcBorders>
+              <w:top w:val="single" w:sz="8" w:space="0" w:color="A3A3A3"/>
+              <w:left w:val="single" w:sz="8" w:space="0" w:color="A3A3A3"/>
+              <w:bottom w:val="single" w:sz="8" w:space="0" w:color="A3A3A3"/>
+              <w:right w:val="single" w:sz="8" w:space="0" w:color="A3A3A3"/>
+            </w:tcBorders>
+            <w:tcMar>
+              <w:top w:w="80" w:type="dxa"/>
+              <w:left w:w="80" w:type="dxa"/>
+              <w:bottom w:w="80" w:type="dxa"/>
+              <w:right w:w="80" w:type="dxa"/>
+            </w:tcMar>
+            <w:hideMark/>
+          </w:tcPr>
+          <w:p>
+            <w:pPr>
+              <w:rPr>
+                <w:rFonts w:ascii="Calibri" w:eastAsia="Times New Roman" w:hAnsi="Calibri" w:cs="Calibri"/>
+                <w:sz w:val="22"/>
+                <w:szCs w:val="22"/>
+              </w:rPr>
+            </w:pPr>
+            <w:r>
+              <w:rPr>
+                <w:rFonts w:ascii="Calibri" w:eastAsia="Times New Roman" w:hAnsi="Calibri" w:cs="Calibri"/>
+                <w:sz w:val="22"/>
+                <w:szCs w:val="22"/>
+              </w:rPr>
+              <w:t>vehicle_condition</w:t>
+            </w:r>
+          </w:p>
+        </w:tc>
+        <w:tc>
+          <w:tcPr>
+            <w:tcW w:w="1155" w:type="dxa"/>
+            <w:tcBorders>
+              <w:top w:val="single" w:sz="8" w:space="0" w:color="A3A3A3"/>
+              <w:left w:val="single" w:sz="8" w:space="0" w:color="A3A3A3"/>
+              <w:bottom w:val="single" w:sz="8" w:space="0" w:color="A3A3A3"/>
+              <w:right w:val="single" w:sz="8" w:space="0" w:color="A3A3A3"/>
+            </w:tcBorders>
+            <w:tcMar>
+              <w:top w:w="80" w:type="dxa"/>
+              <w:left w:w="80" w:type="dxa"/>
+              <w:bottom w:w="80" w:type="dxa"/>
+              <w:right w:w="80" w:type="dxa"/>
+            </w:tcMar>
+            <w:hideMark/>
+          </w:tcPr>
+          <w:p>
+            <w:pPr>
+              <w:rPr>
+                <w:rFonts w:ascii="Calibri" w:eastAsia="Times New Roman" w:hAnsi="Calibri" w:cs="Calibri"/>
+                <w:sz w:val="22"/>
+                <w:szCs w:val="22"/>
+              </w:rPr>
+            </w:pPr>
+            <w:r>
+              <w:rPr>
+                <w:rFonts w:ascii="Calibri" w:eastAsia="Times New Roman" w:hAnsi="Calibri" w:cs="Calibri"/>
+                <w:sz w:val="22"/>
+                <w:szCs w:val="22"/>
+              </w:rPr>
+              <w:t>vehicle_description</w:t>
+            </w:r>
+          </w:p>
+        </w:tc>
+        <w:tc>
+          <w:tcPr>
+            <w:tcW w:w="1038" w:type="dxa"/>
+            <w:tcBorders>
+              <w:top w:val="single" w:sz="8" w:space="0" w:color="A3A3A3"/>
+              <w:left w:val="single" w:sz="8" w:space="0" w:color="A3A3A3"/>
+              <w:bottom w:val="single" w:sz="8" w:space="0" w:color="A3A3A3"/>
+              <w:right w:val="single" w:sz="8" w:space="0" w:color="A3A3A3"/>
+            </w:tcBorders>
+            <w:tcMar>
+              <w:top w:w="80" w:type="dxa"/>
+              <w:left w:w="80" w:type="dxa"/>
+              <w:bottom w:w="80" w:type="dxa"/>
+              <w:right w:w="80" w:type="dxa"/>
+            </w:tcMar>
+            <w:hideMark/>
+          </w:tcPr>
+          <w:p>
+            <w:pPr>
+              <w:rPr>
+                <w:rFonts w:ascii="Calibri" w:eastAsia="Times New Roman" w:hAnsi="Calibri" w:cs="Calibri"/>
+                <w:sz w:val="22"/>
+                <w:szCs w:val="22"/>
+              </w:rPr>
+            </w:pPr>
+            <w:r>
+              <w:rPr>
+                <w:rFonts w:ascii="Calibri" w:eastAsia="Times New Roman" w:hAnsi="Calibri" w:cs="Calibri"/>
+                <w:sz w:val="22"/>
+                <w:szCs w:val="22"/>
+              </w:rPr>
+              <w:t>sales_price</w:t>
+            </w:r>
+          </w:p>
+        </w:tc>
+        <w:tc>
+          <w:tcPr>
+            <w:tcW w:w="1084" w:type="dxa"/>
+            <w:tcBorders>
+              <w:top w:val="single" w:sz="8" w:space="0" w:color="A3A3A3"/>
+              <w:left w:val="single" w:sz="8" w:space="0" w:color="A3A3A3"/>
+              <w:bottom w:val="single" w:sz="8" w:space="0" w:color="A3A3A3"/>
+              <w:right w:val="single" w:sz="8" w:space="0" w:color="A3A3A3"/>
+            </w:tcBorders>
+            <w:tcMar>
+              <w:top w:w="80" w:type="dxa"/>
+              <w:left w:w="80" w:type="dxa"/>
+              <w:bottom w:w="80" w:type="dxa"/>
+              <w:right w:w="80" w:type="dxa"/>
+            </w:tcMar>
+            <w:hideMark/>
+          </w:tcPr>
+          <w:p>
+            <w:pPr>
+              <w:rPr>
+                <w:rFonts w:ascii="Calibri" w:eastAsia="Times New Roman" w:hAnsi="Calibri" w:cs="Calibri"/>
+                <w:sz w:val="22"/>
+                <w:szCs w:val="22"/>
+              </w:rPr>
+            </w:pPr>
+            <w:r>
+              <w:rPr>
+                <w:rFonts w:ascii="Calibri" w:eastAsia="Times New Roman" w:hAnsi="Calibri" w:cs="Calibri"/>
+                <w:sz w:val="22"/>
+                <w:szCs w:val="22"/>
+              </w:rPr>
+              <w:t>kelly_blue_book_value</w:t>
+            </w:r>
+          </w:p>
+        </w:tc>
+      </w:tr>
+    </w:tbl>
+    <w:p>
+      <w:pPr>
+        <w:rPr>
+          <w:rFonts w:ascii="Calibri" w:eastAsia="Times New Roman" w:hAnsi="Calibri" w:cs="Calibri"/>
+          <w:sz w:val="22"/>
+          <w:szCs w:val="22"/>
+        </w:rPr>
+      </w:pPr>
+      <w:r>
+        <w:rPr>
+          <w:rFonts w:ascii="Calibri" w:eastAsia="Times New Roman" w:hAnsi="Calibri" w:cs="Calibri"/>
+          <w:sz w:val="22"/>
+          <w:szCs w:val="22"/>
+        </w:rPr>
+        <w:t> </w:t>
+      </w:r>
+    </w:p>
+    <w:p>
+      <w:pPr>
+        <w:rPr>
+          <w:rFonts w:ascii="Calibri" w:eastAsia="Times New Roman" w:hAnsi="Calibri" w:cs="Calibri"/>
+          <w:sz w:val="22"/>
+          <w:szCs w:val="22"/>
+        </w:rPr>
+      </w:pPr>
+      <w:r>
+        <w:rPr>
+          <w:rFonts w:ascii="Calibri" w:eastAsia="Times New Roman" w:hAnsi="Calibri" w:cs="Calibri"/>
+          <w:sz w:val="22"/>
+          <w:szCs w:val="22"/>
+        </w:rPr>
+        <w:t>vehicle_color</w:t>
+      </w:r>
+    </w:p>
+    <w:tbl>
+      <w:tblPr>
+        <w:tblW w:w="0" w:type="auto"/>
+        <w:tblBorders>
+          <w:top w:val="single" w:sz="8" w:space="0" w:color="A3A3A3"/>
+          <w:left w:val="single" w:sz="8" w:space="0" w:color="A3A3A3"/>
+          <w:bottom w:val="single" w:sz="8" w:space="0" w:color="A3A3A3"/>
+          <w:right w:val="single" w:sz="8" w:space="0" w:color="A3A3A3"/>
+        </w:tblBorders>
+        <w:tblCellMar>
+          <w:left w:w="0" w:type="dxa"/>
+          <w:right w:w="0" w:type="dxa"/>
+        </w:tblCellMar>
+        <w:tblLook w:val="04A0" w:firstRow="1" w:lastRow="0" w:firstColumn="1" w:lastColumn="0" w:noHBand="0" w:noVBand="1"/>
+        <w:tblCaption w:val=""/>
+        <w:tblDescription w:val=""/>
+      </w:tblPr>
+      <w:tblGrid>
+        <w:gridCol w:w="960"/>
+        <w:gridCol w:w="798"/>
+      </w:tblGrid>
+      <w:tr>
+        <w:tc>
+          <w:tcPr>
+            <w:tcW w:w="960" w:type="dxa"/>
+            <w:tcBorders>
+              <w:top w:val="single" w:sz="8" w:space="0" w:color="A3A3A3"/>
+              <w:left w:val="single" w:sz="8" w:space="0" w:color="A3A3A3"/>
+              <w:bottom w:val="single" w:sz="8" w:space="0" w:color="A3A3A3"/>
+              <w:right w:val="single" w:sz="8" w:space="0" w:color="A3A3A3"/>
+            </w:tcBorders>
+            <w:tcMar>
+              <w:top w:w="80" w:type="dxa"/>
+              <w:left w:w="80" w:type="dxa"/>
+              <w:bottom w:w="80" w:type="dxa"/>
+              <w:right w:w="80" w:type="dxa"/>
+            </w:tcMar>
+            <w:hideMark/>
+          </w:tcPr>
+          <w:p>
+            <w:pPr>
+              <w:rPr>
+                <w:rFonts w:ascii="Calibri" w:eastAsia="Times New Roman" w:hAnsi="Calibri" w:cs="Calibri"/>
+                <w:sz w:val="22"/>
+                <w:szCs w:val="22"/>
+              </w:rPr>
+            </w:pPr>
+            <w:r>
+              <w:rPr>
+                <w:rFonts w:ascii="Calibri" w:eastAsia="Times New Roman" w:hAnsi="Calibri" w:cs="Calibri"/>
+                <w:sz w:val="22"/>
+                <w:szCs w:val="22"/>
+                <w:u w:val="single"/>
+              </w:rPr>
+              <w:t>vin</w:t>
+            </w:r>
+          </w:p>
+        </w:tc>
+        <w:tc>
+          <w:tcPr>
+            <w:tcW w:w="798" w:type="dxa"/>
+            <w:tcBorders>
+              <w:top w:val="single" w:sz="8" w:space="0" w:color="A3A3A3"/>
+              <w:left w:val="single" w:sz="8" w:space="0" w:color="A3A3A3"/>
+              <w:bottom w:val="single" w:sz="8" w:space="0" w:color="A3A3A3"/>
+              <w:right w:val="single" w:sz="8" w:space="0" w:color="A3A3A3"/>
+            </w:tcBorders>
+            <w:tcMar>
+              <w:top w:w="80" w:type="dxa"/>
+              <w:left w:w="80" w:type="dxa"/>
+              <w:bottom w:w="80" w:type="dxa"/>
+              <w:right w:w="80" w:type="dxa"/>
+            </w:tcMar>
+            <w:hideMark/>
+          </w:tcPr>
+          <w:p>
+            <w:pPr>
+              <w:rPr>
+                <w:rFonts w:ascii="Calibri" w:eastAsia="Times New Roman" w:hAnsi="Calibri" w:cs="Calibri"/>
+                <w:sz w:val="22"/>
+                <w:szCs w:val="22"/>
+              </w:rPr>
+            </w:pPr>
+            <w:r>
+              <w:rPr>
+                <w:rFonts w:ascii="Calibri" w:eastAsia="Times New Roman" w:hAnsi="Calibri" w:cs="Calibri"/>
+                <w:sz w:val="22"/>
+                <w:szCs w:val="22"/>
+                <w:u w:val="single"/>
+              </w:rPr>
+              <w:t>color</w:t>
+            </w:r>
+          </w:p>
+        </w:tc>
+      </w:tr>
+    </w:tbl>
+    <w:p>
+      <w:pPr>
+        <w:rPr>
+          <w:rFonts w:ascii="Calibri" w:eastAsia="Times New Roman" w:hAnsi="Calibri" w:cs="Calibri"/>
+          <w:sz w:val="22"/>
+          <w:szCs w:val="22"/>
+        </w:rPr>
+      </w:pPr>
+      <w:r>
+        <w:rPr>
+          <w:rFonts w:ascii="Calibri" w:eastAsia="Times New Roman" w:hAnsi="Calibri" w:cs="Calibri"/>
+          <w:sz w:val="22"/>
+          <w:szCs w:val="22"/>
+        </w:rPr>
+        <w:t> </w:t>
+      </w:r>
+    </w:p>
+    <w:p>
+      <w:pPr>
+        <w:rPr>
+          <w:rFonts w:ascii="Calibri" w:eastAsia="Times New Roman" w:hAnsi="Calibri" w:cs="Calibri"/>
+          <w:sz w:val="22"/>
+          <w:szCs w:val="22"/>
+        </w:rPr>
+      </w:pPr>
+      <w:r>
+        <w:rPr>
+          <w:rFonts w:ascii="Calibri" w:eastAsia="Times New Roman" w:hAnsi="Calibri" w:cs="Calibri"/>
+          <w:sz w:val="22"/>
+          <w:szCs w:val="22"/>
+        </w:rPr>
+        <w:t>manufacturer</w:t>
+      </w:r>
+    </w:p>
+    <w:tbl>
+      <w:tblPr>
+        <w:tblW w:w="0" w:type="auto"/>
+        <w:tblBorders>
+          <w:top w:val="single" w:sz="8" w:space="0" w:color="A3A3A3"/>
+          <w:left w:val="single" w:sz="8" w:space="0" w:color="A3A3A3"/>
+          <w:bottom w:val="single" w:sz="8" w:space="0" w:color="A3A3A3"/>
+          <w:right w:val="single" w:sz="8" w:space="0" w:color="A3A3A3"/>
+        </w:tblBorders>
+        <w:tblCellMar>
+          <w:left w:w="0" w:type="dxa"/>
+          <w:right w:w="0" w:type="dxa"/>
+        </w:tblCellMar>
+        <w:tblLook w:val="04A0" w:firstRow="1" w:lastRow="0" w:firstColumn="1" w:lastColumn="0" w:noHBand="0" w:noVBand="1"/>
+        <w:tblCaption w:val=""/>
+        <w:tblDescription w:val=""/>
+      </w:tblPr>
+      <w:tblGrid>
+        <w:gridCol w:w="2193"/>
+      </w:tblGrid>
+      <w:tr>
+        <w:tc>
+          <w:tcPr>
+            <w:tcW w:w="2193" w:type="dxa"/>
+            <w:tcBorders>
+              <w:top w:val="single" w:sz="8" w:space="0" w:color="A3A3A3"/>
+              <w:left w:val="single" w:sz="8" w:space="0" w:color="A3A3A3"/>
+              <w:bottom w:val="single" w:sz="8" w:space="0" w:color="A3A3A3"/>
+              <w:right w:val="single" w:sz="8" w:space="0" w:color="A3A3A3"/>
+            </w:tcBorders>
+            <w:tcMar>
+              <w:top w:w="80" w:type="dxa"/>
+              <w:left w:w="80" w:type="dxa"/>
+              <w:bottom w:w="80" w:type="dxa"/>
+              <w:right w:w="80" w:type="dxa"/>
+            </w:tcMar>
+            <w:hideMark/>
+          </w:tcPr>
+          <w:p>
+            <w:pPr>
+              <w:rPr>
+                <w:rFonts w:ascii="Calibri" w:eastAsia="Times New Roman" w:hAnsi="Calibri" w:cs="Calibri"/>
+                <w:sz w:val="22"/>
+                <w:szCs w:val="22"/>
+              </w:rPr>
+            </w:pPr>
+            <w:r>
+              <w:rPr>
+                <w:rFonts w:ascii="Calibri" w:eastAsia="Times New Roman" w:hAnsi="Calibri" w:cs="Calibri"/>
+                <w:sz w:val="22"/>
+                <w:szCs w:val="22"/>
+                <w:u w:val="single"/>
+              </w:rPr>
+              <w:t>manufacturer_name</w:t>
+            </w:r>
+          </w:p>
+        </w:tc>
+      </w:tr>
+    </w:tbl>
+    <w:p>
+      <w:pPr>
+        <w:rPr>
+          <w:rFonts w:ascii="Calibri" w:eastAsia="Times New Roman" w:hAnsi="Calibri" w:cs="Calibri"/>
+          <w:sz w:val="22"/>
+          <w:szCs w:val="22"/>
+        </w:rPr>
+      </w:pPr>
+      <w:r>
+        <w:rPr>
+          <w:rFonts w:ascii="Calibri" w:eastAsia="Times New Roman" w:hAnsi="Calibri" w:cs="Calibri"/>
+          <w:sz w:val="22"/>
+          <w:szCs w:val="22"/>
+        </w:rPr>
+        <w:t> </w:t>
+      </w:r>
+    </w:p>
+    <w:p>
+      <w:pPr>
+        <w:rPr>
+          <w:rFonts w:ascii="Calibri" w:eastAsia="Times New Roman" w:hAnsi="Calibri" w:cs="Calibri"/>
+          <w:sz w:val="22"/>
+          <w:szCs w:val="22"/>
+        </w:rPr>
+      </w:pPr>
+      <w:r>
+        <w:rPr>
+          <w:rFonts w:ascii="Calibri" w:eastAsia="Times New Roman" w:hAnsi="Calibri" w:cs="Calibri"/>
+          <w:sz w:val="22"/>
+          <w:szCs w:val="22"/>
+        </w:rPr>
+        <w:t>vehicle_type</w:t>
+      </w:r>
+    </w:p>
+    <w:tbl>
+      <w:tblPr>
+        <w:tblW w:w="0" w:type="auto"/>
+        <w:tblBorders>
+          <w:top w:val="single" w:sz="8" w:space="0" w:color="A3A3A3"/>
+          <w:left w:val="single" w:sz="8" w:space="0" w:color="A3A3A3"/>
+          <w:bottom w:val="single" w:sz="8" w:space="0" w:color="A3A3A3"/>
+          <w:right w:val="single" w:sz="8" w:space="0" w:color="A3A3A3"/>
+        </w:tblBorders>
+        <w:tblCellMar>
+          <w:left w:w="0" w:type="dxa"/>
+          <w:right w:w="0" w:type="dxa"/>
+        </w:tblCellMar>
+        <w:tblLook w:val="04A0" w:firstRow="1" w:lastRow="0" w:firstColumn="1" w:lastColumn="0" w:noHBand="0" w:noVBand="1"/>
+        <w:tblCaption w:val=""/>
+        <w:tblDescription w:val=""/>
+      </w:tblPr>
+      <w:tblGrid>
+        <w:gridCol w:w="1483"/>
+      </w:tblGrid>
+      <w:tr>
+        <w:tc>
+          <w:tcPr>
+            <w:tcW w:w="1483" w:type="dxa"/>
+            <w:tcBorders>
+              <w:top w:val="single" w:sz="8" w:space="0" w:color="A3A3A3"/>
+              <w:left w:val="single" w:sz="8" w:space="0" w:color="A3A3A3"/>
+              <w:bottom w:val="single" w:sz="8" w:space="0" w:color="A3A3A3"/>
+              <w:right w:val="single" w:sz="8" w:space="0" w:color="A3A3A3"/>
+            </w:tcBorders>
+            <w:tcMar>
+              <w:top w:w="80" w:type="dxa"/>
+              <w:left w:w="80" w:type="dxa"/>
+              <w:bottom w:w="80" w:type="dxa"/>
+              <w:right w:w="80" w:type="dxa"/>
+            </w:tcMar>
+            <w:hideMark/>
+          </w:tcPr>
+          <w:p>
+            <w:pPr>
+              <w:rPr>
+                <w:rFonts w:ascii="Calibri" w:eastAsia="Times New Roman" w:hAnsi="Calibri" w:cs="Calibri"/>
+                <w:sz w:val="22"/>
+                <w:szCs w:val="22"/>
+              </w:rPr>
+            </w:pPr>
+            <w:r>
+              <w:rPr>
+                <w:rFonts w:ascii="Calibri" w:eastAsia="Times New Roman" w:hAnsi="Calibri" w:cs="Calibri"/>
+                <w:sz w:val="22"/>
+                <w:szCs w:val="22"/>
+                <w:u w:val="single"/>
+              </w:rPr>
+              <w:t>vehicle_type</w:t>
+            </w:r>
+          </w:p>
+        </w:tc>
+      </w:tr>
+    </w:tbl>
+    <w:p>
+      <w:pPr>
+        <w:rPr>
+          <w:rFonts w:ascii="Calibri" w:eastAsia="Times New Roman" w:hAnsi="Calibri" w:cs="Calibri"/>
+          <w:sz w:val="22"/>
+          <w:szCs w:val="22"/>
+        </w:rPr>
+      </w:pPr>
+      <w:r>
+        <w:rPr>
+          <w:rFonts w:ascii="Calibri" w:eastAsia="Times New Roman" w:hAnsi="Calibri" w:cs="Calibri"/>
+          <w:sz w:val="22"/>
+          <w:szCs w:val="22"/>
+        </w:rPr>
+        <w:t> </w:t>
+      </w:r>
+    </w:p>
+    <w:p>
+      <w:pPr>
+        <w:rPr>
+          <w:rFonts w:ascii="Calibri" w:eastAsia="Times New Roman" w:hAnsi="Calibri" w:cs="Calibri"/>
+          <w:sz w:val="22"/>
+          <w:szCs w:val="22"/>
+        </w:rPr>
+      </w:pPr>
+      <w:r>
+        <w:rPr>
+          <w:rFonts w:ascii="Calibri" w:eastAsia="Times New Roman" w:hAnsi="Calibri" w:cs="Calibri"/>
+          <w:sz w:val="22"/>
+          <w:szCs w:val="22"/>
+        </w:rPr>
+        <w:t>repair</w:t>
+      </w:r>
+    </w:p>
+    <w:tbl>
+      <w:tblPr>
+        <w:tblW w:w="0" w:type="auto"/>
+        <w:tblBorders>
+          <w:top w:val="single" w:sz="8" w:space="0" w:color="A3A3A3"/>
+          <w:left w:val="single" w:sz="8" w:space="0" w:color="A3A3A3"/>
+          <w:bottom w:val="single" w:sz="8" w:space="0" w:color="A3A3A3"/>
+          <w:right w:val="single" w:sz="8" w:space="0" w:color="A3A3A3"/>
+        </w:tblBorders>
+        <w:tblCellMar>
+          <w:left w:w="0" w:type="dxa"/>
+          <w:right w:w="0" w:type="dxa"/>
+        </w:tblCellMar>
+        <w:tblLook w:val="04A0" w:firstRow="1" w:lastRow="0" w:firstColumn="1" w:lastColumn="0" w:noHBand="0" w:noVBand="1"/>
+        <w:tblCaption w:val=""/>
+        <w:tblDescription w:val=""/>
+      </w:tblPr>
+      <w:tblGrid>
+        <w:gridCol w:w="813"/>
+        <w:gridCol w:w="347"/>
+        <w:gridCol w:w="1037"/>
+        <w:gridCol w:w="1501"/>
+        <w:gridCol w:w="1265"/>
+        <w:gridCol w:w="1213"/>
+        <w:gridCol w:w="791"/>
+        <w:gridCol w:w="1316"/>
+        <w:gridCol w:w="1057"/>
+      </w:tblGrid>
+      <w:tr>
+        <w:tc>
+          <w:tcPr>
+            <w:tcW w:w="1071" w:type="dxa"/>
+            <w:tcBorders>
+              <w:top w:val="single" w:sz="8" w:space="0" w:color="A3A3A3"/>
+              <w:left w:val="single" w:sz="8" w:space="0" w:color="A3A3A3"/>
+              <w:bottom w:val="single" w:sz="8" w:space="0" w:color="A3A3A3"/>
+              <w:right w:val="single" w:sz="8" w:space="0" w:color="A3A3A3"/>
+            </w:tcBorders>
+            <w:tcMar>
+              <w:top w:w="80" w:type="dxa"/>
+              <w:left w:w="80" w:type="dxa"/>
+              <w:bottom w:w="80" w:type="dxa"/>
+              <w:right w:w="80" w:type="dxa"/>
+            </w:tcMar>
+            <w:hideMark/>
+          </w:tcPr>
+          <w:p>
+            <w:pPr>
+              <w:rPr>
+                <w:rFonts w:ascii="Calibri" w:eastAsia="Times New Roman" w:hAnsi="Calibri" w:cs="Calibri"/>
+                <w:sz w:val="22"/>
+                <w:szCs w:val="22"/>
+              </w:rPr>
+            </w:pPr>
+            <w:r>
+              <w:rPr>
+                <w:rFonts w:ascii="Calibri" w:eastAsia="Times New Roman" w:hAnsi="Calibri" w:cs="Calibri"/>
+                <w:sz w:val="22"/>
+                <w:szCs w:val="22"/>
+                <w:u w:val="single"/>
+              </w:rPr>
+              <w:t>start_date</w:t>
+            </w:r>
+          </w:p>
+        </w:tc>
+        <w:tc>
+          <w:tcPr>
+            <w:tcW w:w="960" w:type="dxa"/>
+            <w:tcBorders>
+              <w:top w:val="single" w:sz="8" w:space="0" w:color="A3A3A3"/>
+              <w:left w:val="single" w:sz="8" w:space="0" w:color="A3A3A3"/>
+              <w:bottom w:val="single" w:sz="8" w:space="0" w:color="A3A3A3"/>
+              <w:right w:val="single" w:sz="8" w:space="0" w:color="A3A3A3"/>
+            </w:tcBorders>
+            <w:tcMar>
+              <w:top w:w="80" w:type="dxa"/>
+              <w:left w:w="80" w:type="dxa"/>
+              <w:bottom w:w="80" w:type="dxa"/>
+              <w:right w:w="80" w:type="dxa"/>
+            </w:tcMar>
+            <w:hideMark/>
+          </w:tcPr>
+          <w:p>
+            <w:pPr>
+              <w:rPr>
+                <w:rFonts w:ascii="Calibri" w:eastAsia="Times New Roman" w:hAnsi="Calibri" w:cs="Calibri"/>
+                <w:sz w:val="22"/>
+                <w:szCs w:val="22"/>
+              </w:rPr>
+            </w:pPr>
+            <w:r>
+              <w:rPr>
+                <w:rFonts w:ascii="Calibri" w:eastAsia="Times New Roman" w:hAnsi="Calibri" w:cs="Calibri"/>
+                <w:sz w:val="22"/>
+                <w:szCs w:val="22"/>
+                <w:u w:val="single"/>
+              </w:rPr>
+              <w:t>vin</w:t>
+            </w:r>
+          </w:p>
+        </w:tc>
+        <w:tc>
+          <w:tcPr>
+            <w:tcW w:w="1174" w:type="dxa"/>
+            <w:tcBorders>
+              <w:top w:val="single" w:sz="8" w:space="0" w:color="A3A3A3"/>
+              <w:left w:val="single" w:sz="8" w:space="0" w:color="A3A3A3"/>
+              <w:bottom w:val="single" w:sz="8" w:space="0" w:color="A3A3A3"/>
+              <w:right w:val="single" w:sz="8" w:space="0" w:color="A3A3A3"/>
+            </w:tcBorders>
+            <w:tcMar>
+              <w:top w:w="80" w:type="dxa"/>
+              <w:left w:w="80" w:type="dxa"/>
+              <w:bottom w:w="80" w:type="dxa"/>
+              <w:right w:w="80" w:type="dxa"/>
+            </w:tcMar>
+            <w:hideMark/>
+          </w:tcPr>
+          <w:p>
+            <w:pPr>
+              <w:rPr>
+                <w:rFonts w:ascii="Calibri" w:eastAsia="Times New Roman" w:hAnsi="Calibri" w:cs="Calibri"/>
+                <w:sz w:val="22"/>
+                <w:szCs w:val="22"/>
+              </w:rPr>
+            </w:pPr>
+            <w:r>
+              <w:rPr>
+                <w:rFonts w:ascii="Calibri" w:eastAsia="Times New Roman" w:hAnsi="Calibri" w:cs="Calibri"/>
+                <w:sz w:val="22"/>
+                <w:szCs w:val="22"/>
+              </w:rPr>
+              <w:t>vendor_name</w:t>
+            </w:r>
+          </w:p>
+        </w:tc>
+        <w:tc>
+          <w:tcPr>
+            <w:tcW w:w="1403" w:type="dxa"/>
+            <w:tcBorders>
+              <w:top w:val="single" w:sz="8" w:space="0" w:color="A3A3A3"/>
+              <w:left w:val="single" w:sz="8" w:space="0" w:color="A3A3A3"/>
+              <w:bottom w:val="single" w:sz="8" w:space="0" w:color="A3A3A3"/>
+              <w:right w:val="single" w:sz="8" w:space="0" w:color="A3A3A3"/>
+            </w:tcBorders>
+            <w:tcMar>
+              <w:top w:w="80" w:type="dxa"/>
+              <w:left w:w="80" w:type="dxa"/>
+              <w:bottom w:w="80" w:type="dxa"/>
+              <w:right w:w="80" w:type="dxa"/>
+            </w:tcMar>
+            <w:hideMark/>
+          </w:tcPr>
+          <w:p>
+            <w:pPr>
+              <w:rPr>
+                <w:rFonts w:ascii="Calibri" w:eastAsia="Times New Roman" w:hAnsi="Calibri" w:cs="Calibri"/>
+                <w:sz w:val="22"/>
+                <w:szCs w:val="22"/>
+              </w:rPr>
+            </w:pPr>
+            <w:r>
+              <w:rPr>
+                <w:rFonts w:ascii="Calibri" w:eastAsia="Times New Roman" w:hAnsi="Calibri" w:cs="Calibri"/>
+                <w:sz w:val="22"/>
+                <w:szCs w:val="22"/>
+              </w:rPr>
+              <w:t xml:space="preserve">nhtsa_recall_number </w:t>
+            </w:r>
+          </w:p>
+        </w:tc>
+        <w:tc>
+          <w:tcPr>
+            <w:tcW w:w="1279" w:type="dxa"/>
+            <w:tcBorders>
+              <w:top w:val="single" w:sz="8" w:space="0" w:color="A3A3A3"/>
+              <w:left w:val="single" w:sz="8" w:space="0" w:color="A3A3A3"/>
+              <w:bottom w:val="single" w:sz="8" w:space="0" w:color="A3A3A3"/>
+              <w:right w:val="single" w:sz="8" w:space="0" w:color="A3A3A3"/>
+            </w:tcBorders>
+            <w:tcMar>
+              <w:top w:w="80" w:type="dxa"/>
+              <w:left w:w="80" w:type="dxa"/>
+              <w:bottom w:w="80" w:type="dxa"/>
+              <w:right w:w="80" w:type="dxa"/>
+            </w:tcMar>
+            <w:hideMark/>
+          </w:tcPr>
+          <w:p>
+            <w:pPr>
+              <w:rPr>
+                <w:rFonts w:ascii="Calibri" w:eastAsia="Times New Roman" w:hAnsi="Calibri" w:cs="Calibri"/>
+                <w:sz w:val="22"/>
+                <w:szCs w:val="22"/>
+              </w:rPr>
+            </w:pPr>
+            <w:r>
+              <w:rPr>
+                <w:rFonts w:ascii="Calibri" w:eastAsia="Times New Roman" w:hAnsi="Calibri" w:cs="Calibri"/>
+                <w:sz w:val="22"/>
+                <w:szCs w:val="22"/>
+              </w:rPr>
+              <w:t>repair_start_date</w:t>
+            </w:r>
+          </w:p>
+        </w:tc>
+        <w:tc>
+          <w:tcPr>
+            <w:tcW w:w="1254" w:type="dxa"/>
+            <w:tcBorders>
+              <w:top w:val="single" w:sz="8" w:space="0" w:color="A3A3A3"/>
+              <w:left w:val="single" w:sz="8" w:space="0" w:color="A3A3A3"/>
+              <w:bottom w:val="single" w:sz="8" w:space="0" w:color="A3A3A3"/>
+              <w:right w:val="single" w:sz="8" w:space="0" w:color="A3A3A3"/>
+            </w:tcBorders>
+            <w:tcMar>
+              <w:top w:w="80" w:type="dxa"/>
+              <w:left w:w="80" w:type="dxa"/>
+              <w:bottom w:w="80" w:type="dxa"/>
+              <w:right w:w="80" w:type="dxa"/>
+            </w:tcMar>
+            <w:hideMark/>
+          </w:tcPr>
+          <w:p>
+            <w:pPr>
+              <w:rPr>
+                <w:rFonts w:ascii="Calibri" w:eastAsia="Times New Roman" w:hAnsi="Calibri" w:cs="Calibri"/>
+                <w:sz w:val="22"/>
+                <w:szCs w:val="22"/>
+              </w:rPr>
+            </w:pPr>
+            <w:r>
+              <w:rPr>
+                <w:rFonts w:ascii="Calibri" w:eastAsia="Times New Roman" w:hAnsi="Calibri" w:cs="Calibri"/>
+                <w:sz w:val="22"/>
+                <w:szCs w:val="22"/>
+              </w:rPr>
+              <w:t>repair_end_date</w:t>
+            </w:r>
+          </w:p>
+        </w:tc>
+        <w:tc>
+          <w:tcPr>
+            <w:tcW w:w="1061" w:type="dxa"/>
+            <w:tcBorders>
+              <w:top w:val="single" w:sz="8" w:space="0" w:color="A3A3A3"/>
+              <w:left w:val="single" w:sz="8" w:space="0" w:color="A3A3A3"/>
+              <w:bottom w:val="single" w:sz="8" w:space="0" w:color="A3A3A3"/>
+              <w:right w:val="single" w:sz="8" w:space="0" w:color="A3A3A3"/>
+            </w:tcBorders>
+            <w:tcMar>
+              <w:top w:w="80" w:type="dxa"/>
+              <w:left w:w="80" w:type="dxa"/>
+              <w:bottom w:w="80" w:type="dxa"/>
+              <w:right w:w="80" w:type="dxa"/>
+            </w:tcMar>
+            <w:hideMark/>
+          </w:tcPr>
+          <w:p>
+            <w:pPr>
+              <w:rPr>
+                <w:rFonts w:ascii="Calibri" w:eastAsia="Times New Roman" w:hAnsi="Calibri" w:cs="Calibri"/>
+                <w:sz w:val="22"/>
+                <w:szCs w:val="22"/>
+              </w:rPr>
+            </w:pPr>
+            <w:r>
+              <w:rPr>
+                <w:rFonts w:ascii="Calibri" w:eastAsia="Times New Roman" w:hAnsi="Calibri" w:cs="Calibri"/>
+                <w:sz w:val="22"/>
+                <w:szCs w:val="22"/>
+              </w:rPr>
+              <w:t>total_cost</w:t>
+            </w:r>
+          </w:p>
+        </w:tc>
+        <w:tc>
+          <w:tcPr>
+            <w:tcW w:w="1299" w:type="dxa"/>
+            <w:tcBorders>
+              <w:top w:val="single" w:sz="8" w:space="0" w:color="A3A3A3"/>
+              <w:left w:val="single" w:sz="8" w:space="0" w:color="A3A3A3"/>
+              <w:bottom w:val="single" w:sz="8" w:space="0" w:color="A3A3A3"/>
+              <w:right w:val="single" w:sz="8" w:space="0" w:color="A3A3A3"/>
+            </w:tcBorders>
+            <w:tcMar>
+              <w:top w:w="80" w:type="dxa"/>
+              <w:left w:w="80" w:type="dxa"/>
+              <w:bottom w:w="80" w:type="dxa"/>
+              <w:right w:w="80" w:type="dxa"/>
+            </w:tcMar>
+            <w:hideMark/>
+          </w:tcPr>
+          <w:p>
+            <w:pPr>
+              <w:rPr>
+                <w:rFonts w:ascii="Calibri" w:eastAsia="Times New Roman" w:hAnsi="Calibri" w:cs="Calibri"/>
+                <w:sz w:val="22"/>
+                <w:szCs w:val="22"/>
+              </w:rPr>
+            </w:pPr>
+            <w:r>
+              <w:rPr>
+                <w:rFonts w:ascii="Calibri" w:eastAsia="Times New Roman" w:hAnsi="Calibri" w:cs="Calibri"/>
+                <w:sz w:val="22"/>
+                <w:szCs w:val="22"/>
+              </w:rPr>
+              <w:t>repair_description</w:t>
+            </w:r>
+          </w:p>
+        </w:tc>
+        <w:tc>
+          <w:tcPr>
+            <w:tcW w:w="1063" w:type="dxa"/>
+            <w:tcBorders>
+              <w:top w:val="single" w:sz="8" w:space="0" w:color="A3A3A3"/>
+              <w:left w:val="single" w:sz="8" w:space="0" w:color="A3A3A3"/>
+              <w:bottom w:val="single" w:sz="8" w:space="0" w:color="A3A3A3"/>
+              <w:right w:val="single" w:sz="8" w:space="0" w:color="A3A3A3"/>
+            </w:tcBorders>
+            <w:tcMar>
+              <w:top w:w="80" w:type="dxa"/>
+              <w:left w:w="80" w:type="dxa"/>
+              <w:bottom w:w="80" w:type="dxa"/>
+              <w:right w:w="80" w:type="dxa"/>
+            </w:tcMar>
+            <w:hideMark/>
+          </w:tcPr>
+          <w:p>
+            <w:pPr>
+              <w:rPr>
+                <w:rFonts w:ascii="Calibri" w:eastAsia="Times New Roman" w:hAnsi="Calibri" w:cs="Calibri"/>
+                <w:sz w:val="22"/>
+                <w:szCs w:val="22"/>
+              </w:rPr>
+            </w:pPr>
+            <w:r>
+              <w:rPr>
+                <w:rFonts w:ascii="Calibri" w:eastAsia="Times New Roman" w:hAnsi="Calibri" w:cs="Calibri"/>
+                <w:sz w:val="22"/>
+                <w:szCs w:val="22"/>
+              </w:rPr>
+              <w:t>vehicle_status</w:t>
+            </w:r>
+          </w:p>
+        </w:tc>
+      </w:tr>
+    </w:tbl>
+    <w:p>
+      <w:pPr>
+        <w:rPr>
+          <w:rFonts w:ascii="Calibri" w:eastAsia="Times New Roman" w:hAnsi="Calibri" w:cs="Calibri"/>
+          <w:sz w:val="22"/>
+          <w:szCs w:val="22"/>
+        </w:rPr>
+      </w:pPr>
+      <w:r>
+        <w:rPr>
+          <w:rFonts w:ascii="Calibri" w:eastAsia="Times New Roman" w:hAnsi="Calibri" w:cs="Calibri"/>
+          <w:sz w:val="22"/>
+          <w:szCs w:val="22"/>
+        </w:rPr>
+        <w:t> </w:t>
+      </w:r>
+    </w:p>
+    <w:p>
+      <w:pPr>
+        <w:rPr>
+          <w:rFonts w:ascii="Calibri" w:eastAsia="Times New Roman" w:hAnsi="Calibri" w:cs="Calibri"/>
+          <w:sz w:val="22"/>
+          <w:szCs w:val="22"/>
+        </w:rPr>
+      </w:pPr>
+      <w:r>
+        <w:rPr>
+          <w:rFonts w:ascii="Calibri" w:eastAsia="Times New Roman" w:hAnsi="Calibri" w:cs="Calibri"/>
+          <w:sz w:val="22"/>
+          <w:szCs w:val="22"/>
+        </w:rPr>
+        <w:t>vendor</w:t>
+      </w:r>
+    </w:p>
+    <w:tbl>
+      <w:tblPr>
+        <w:tblW w:w="0" w:type="auto"/>
+        <w:tblBorders>
+          <w:top w:val="single" w:sz="8" w:space="0" w:color="A3A3A3"/>
+          <w:left w:val="single" w:sz="8" w:space="0" w:color="A3A3A3"/>
+          <w:bottom w:val="single" w:sz="8" w:space="0" w:color="A3A3A3"/>
+          <w:right w:val="single" w:sz="8" w:space="0" w:color="A3A3A3"/>
+        </w:tblBorders>
+        <w:tblCellMar>
+          <w:left w:w="0" w:type="dxa"/>
+          <w:right w:w="0" w:type="dxa"/>
+        </w:tblCellMar>
+        <w:tblLook w:val="04A0" w:firstRow="1" w:lastRow="0" w:firstColumn="1" w:lastColumn="0" w:noHBand="0" w:noVBand="1"/>
+        <w:tblCaption w:val=""/>
+        <w:tblDescription w:val=""/>
+      </w:tblPr>
+      <w:tblGrid>
+        <w:gridCol w:w="1567"/>
+        <w:gridCol w:w="2451"/>
+        <w:gridCol w:w="960"/>
+        <w:gridCol w:w="960"/>
+        <w:gridCol w:w="960"/>
+        <w:gridCol w:w="1289"/>
+      </w:tblGrid>
+      <w:tr>
+        <w:tc>
+          <w:tcPr>
+            <w:tcW w:w="1567" w:type="dxa"/>
+            <w:tcBorders>
+              <w:top w:val="single" w:sz="8" w:space="0" w:color="A3A3A3"/>
+              <w:left w:val="single" w:sz="8" w:space="0" w:color="A3A3A3"/>
+              <w:bottom w:val="single" w:sz="8" w:space="0" w:color="A3A3A3"/>
+              <w:right w:val="single" w:sz="8" w:space="0" w:color="A3A3A3"/>
+            </w:tcBorders>
+            <w:tcMar>
+              <w:top w:w="80" w:type="dxa"/>
+              <w:left w:w="80" w:type="dxa"/>
+              <w:bottom w:w="80" w:type="dxa"/>
+              <w:right w:w="80" w:type="dxa"/>
+            </w:tcMar>
+            <w:hideMark/>
+          </w:tcPr>
+          <w:p>
+            <w:pPr>
+              <w:rPr>
+                <w:rFonts w:ascii="Calibri" w:eastAsia="Times New Roman" w:hAnsi="Calibri" w:cs="Calibri"/>
+                <w:sz w:val="22"/>
+                <w:szCs w:val="22"/>
+              </w:rPr>
+            </w:pPr>
+            <w:r>
+              <w:rPr>
+                <w:rFonts w:ascii="Calibri" w:eastAsia="Times New Roman" w:hAnsi="Calibri" w:cs="Calibri"/>
+                <w:sz w:val="22"/>
+                <w:szCs w:val="22"/>
+                <w:u w:val="single"/>
+              </w:rPr>
+              <w:t>vendor_name</w:t>
+            </w:r>
+          </w:p>
+        </w:tc>
+        <w:tc>
+          <w:tcPr>
+            <w:tcW w:w="2451" w:type="dxa"/>
+            <w:tcBorders>
+              <w:top w:val="single" w:sz="8" w:space="0" w:color="A3A3A3"/>
+              <w:left w:val="single" w:sz="8" w:space="0" w:color="A3A3A3"/>
+              <w:bottom w:val="single" w:sz="8" w:space="0" w:color="A3A3A3"/>
+              <w:right w:val="single" w:sz="8" w:space="0" w:color="A3A3A3"/>
+            </w:tcBorders>
+            <w:tcMar>
+              <w:top w:w="80" w:type="dxa"/>
+              <w:left w:w="80" w:type="dxa"/>
+              <w:bottom w:w="80" w:type="dxa"/>
+              <w:right w:w="80" w:type="dxa"/>
+            </w:tcMar>
+            <w:hideMark/>
+          </w:tcPr>
+          <w:p>
+            <w:pPr>
+              <w:rPr>
+                <w:rFonts w:ascii="Calibri" w:eastAsia="Times New Roman" w:hAnsi="Calibri" w:cs="Calibri"/>
+                <w:sz w:val="22"/>
+                <w:szCs w:val="22"/>
+              </w:rPr>
+            </w:pPr>
+            <w:r>
+              <w:rPr>
+                <w:rFonts w:ascii="Calibri" w:eastAsia="Times New Roman" w:hAnsi="Calibri" w:cs="Calibri"/>
+                <w:sz w:val="22"/>
+                <w:szCs w:val="22"/>
+              </w:rPr>
+              <w:t>vendor_phone_number</w:t>
+            </w:r>
+          </w:p>
+        </w:tc>
+        <w:tc>
+          <w:tcPr>
+            <w:tcW w:w="960" w:type="dxa"/>
+            <w:tcBorders>
+              <w:top w:val="single" w:sz="8" w:space="0" w:color="A3A3A3"/>
+              <w:left w:val="single" w:sz="8" w:space="0" w:color="A3A3A3"/>
+              <w:bottom w:val="single" w:sz="8" w:space="0" w:color="A3A3A3"/>
+              <w:right w:val="single" w:sz="8" w:space="0" w:color="A3A3A3"/>
+            </w:tcBorders>
+            <w:tcMar>
+              <w:top w:w="80" w:type="dxa"/>
+              <w:left w:w="80" w:type="dxa"/>
+              <w:bottom w:w="80" w:type="dxa"/>
+              <w:right w:w="80" w:type="dxa"/>
+            </w:tcMar>
+            <w:hideMark/>
+          </w:tcPr>
+          <w:p>
+            <w:pPr>
+              <w:rPr>
+                <w:rFonts w:ascii="Calibri" w:eastAsia="Times New Roman" w:hAnsi="Calibri" w:cs="Calibri"/>
+                <w:sz w:val="22"/>
+                <w:szCs w:val="22"/>
+              </w:rPr>
+            </w:pPr>
+            <w:r>
+              <w:rPr>
+                <w:rFonts w:ascii="Calibri" w:eastAsia="Times New Roman" w:hAnsi="Calibri" w:cs="Calibri"/>
+                <w:sz w:val="22"/>
+                <w:szCs w:val="22"/>
+              </w:rPr>
+              <w:t>street</w:t>
+            </w:r>
+          </w:p>
+        </w:tc>
+        <w:tc>
+          <w:tcPr>
+            <w:tcW w:w="960" w:type="dxa"/>
+            <w:tcBorders>
+              <w:top w:val="single" w:sz="8" w:space="0" w:color="A3A3A3"/>
+              <w:left w:val="single" w:sz="8" w:space="0" w:color="A3A3A3"/>
+              <w:bottom w:val="single" w:sz="8" w:space="0" w:color="A3A3A3"/>
+              <w:right w:val="single" w:sz="8" w:space="0" w:color="A3A3A3"/>
+            </w:tcBorders>
+            <w:tcMar>
+              <w:top w:w="80" w:type="dxa"/>
+              <w:left w:w="80" w:type="dxa"/>
+              <w:bottom w:w="80" w:type="dxa"/>
+              <w:right w:w="80" w:type="dxa"/>
+            </w:tcMar>
+            <w:hideMark/>
+          </w:tcPr>
+          <w:p>
+            <w:pPr>
+              <w:rPr>
+                <w:rFonts w:ascii="Calibri" w:eastAsia="Times New Roman" w:hAnsi="Calibri" w:cs="Calibri"/>
+                <w:sz w:val="22"/>
+                <w:szCs w:val="22"/>
+              </w:rPr>
+            </w:pPr>
+            <w:r>
+              <w:rPr>
+                <w:rFonts w:ascii="Calibri" w:eastAsia="Times New Roman" w:hAnsi="Calibri" w:cs="Calibri"/>
+                <w:sz w:val="22"/>
+                <w:szCs w:val="22"/>
+              </w:rPr>
+              <w:t>city</w:t>
+            </w:r>
+          </w:p>
+        </w:tc>
+        <w:tc>
+          <w:tcPr>
+            <w:tcW w:w="960" w:type="dxa"/>
+            <w:tcBorders>
+              <w:top w:val="single" w:sz="8" w:space="0" w:color="A3A3A3"/>
+              <w:left w:val="single" w:sz="8" w:space="0" w:color="A3A3A3"/>
+              <w:bottom w:val="single" w:sz="8" w:space="0" w:color="A3A3A3"/>
+              <w:right w:val="single" w:sz="8" w:space="0" w:color="A3A3A3"/>
+            </w:tcBorders>
+            <w:tcMar>
+              <w:top w:w="80" w:type="dxa"/>
+              <w:left w:w="80" w:type="dxa"/>
+              <w:bottom w:w="80" w:type="dxa"/>
+              <w:right w:w="80" w:type="dxa"/>
+            </w:tcMar>
+            <w:hideMark/>
+          </w:tcPr>
+          <w:p>
+            <w:pPr>
+              <w:rPr>
+                <w:rFonts w:ascii="Calibri" w:eastAsia="Times New Roman" w:hAnsi="Calibri" w:cs="Calibri"/>
+                <w:sz w:val="22"/>
+                <w:szCs w:val="22"/>
+              </w:rPr>
+            </w:pPr>
+            <w:r>
+              <w:rPr>
+                <w:rFonts w:ascii="Calibri" w:eastAsia="Times New Roman" w:hAnsi="Calibri" w:cs="Calibri"/>
+                <w:sz w:val="22"/>
+                <w:szCs w:val="22"/>
+              </w:rPr>
+              <w:t>state</w:t>
+            </w:r>
+          </w:p>
+        </w:tc>
+        <w:tc>
+          <w:tcPr>
+            <w:tcW w:w="1289" w:type="dxa"/>
+            <w:tcBorders>
+              <w:top w:val="single" w:sz="8" w:space="0" w:color="A3A3A3"/>
+              <w:left w:val="single" w:sz="8" w:space="0" w:color="A3A3A3"/>
+              <w:bottom w:val="single" w:sz="8" w:space="0" w:color="A3A3A3"/>
+              <w:right w:val="single" w:sz="8" w:space="0" w:color="A3A3A3"/>
+            </w:tcBorders>
+            <w:tcMar>
+              <w:top w:w="80" w:type="dxa"/>
+              <w:left w:w="80" w:type="dxa"/>
+              <w:bottom w:w="80" w:type="dxa"/>
+              <w:right w:w="80" w:type="dxa"/>
+            </w:tcMar>
+            <w:hideMark/>
+          </w:tcPr>
+          <w:p>
+            <w:pPr>
+              <w:rPr>
+                <w:rFonts w:ascii="Calibri" w:eastAsia="Times New Roman" w:hAnsi="Calibri" w:cs="Calibri"/>
+                <w:sz w:val="22"/>
+                <w:szCs w:val="22"/>
+              </w:rPr>
+            </w:pPr>
+            <w:r>
+              <w:rPr>
+                <w:rFonts w:ascii="Calibri" w:eastAsia="Times New Roman" w:hAnsi="Calibri" w:cs="Calibri"/>
+                <w:sz w:val="22"/>
+                <w:szCs w:val="22"/>
+              </w:rPr>
+              <w:t>postal_code</w:t>
+            </w:r>
+          </w:p>
+        </w:tc>
+      </w:tr>
+    </w:tbl>
+    <w:p>
+      <w:pPr>
+        <w:rPr>
+          <w:rFonts w:ascii="Calibri" w:eastAsia="Times New Roman" w:hAnsi="Calibri" w:cs="Calibri"/>
+          <w:sz w:val="22"/>
+          <w:szCs w:val="22"/>
+        </w:rPr>
+      </w:pPr>
+      <w:r>
+        <w:rPr>
+          <w:rFonts w:ascii="Calibri" w:eastAsia="Times New Roman" w:hAnsi="Calibri" w:cs="Calibri"/>
+          <w:sz w:val="22"/>
+          <w:szCs w:val="22"/>
+        </w:rPr>
+        <w:t> </w:t>
+      </w:r>
+    </w:p>
+    <w:p>
+      <w:pPr>
+        <w:rPr>
+          <w:rFonts w:ascii="Calibri" w:eastAsia="Times New Roman" w:hAnsi="Calibri" w:cs="Calibri"/>
+          <w:sz w:val="22"/>
+          <w:szCs w:val="22"/>
+        </w:rPr>
+      </w:pPr>
+      <w:r>
+        <w:rPr>
+          <w:rFonts w:ascii="Calibri" w:eastAsia="Times New Roman" w:hAnsi="Calibri" w:cs="Calibri"/>
+          <w:sz w:val="22"/>
+          <w:szCs w:val="22"/>
+        </w:rPr>
+        <w:t>recall</w:t>
+      </w:r>
+    </w:p>
+    <w:tbl>
+      <w:tblPr>
+        <w:tblW w:w="0" w:type="auto"/>
+        <w:tblBorders>
+          <w:top w:val="single" w:sz="8" w:space="0" w:color="A3A3A3"/>
+          <w:left w:val="single" w:sz="8" w:space="0" w:color="A3A3A3"/>
+          <w:bottom w:val="single" w:sz="8" w:space="0" w:color="A3A3A3"/>
+          <w:right w:val="single" w:sz="8" w:space="0" w:color="A3A3A3"/>
+        </w:tblBorders>
+        <w:tblCellMar>
+          <w:left w:w="0" w:type="dxa"/>
+          <w:right w:w="0" w:type="dxa"/>
+        </w:tblCellMar>
+        <w:tblLook w:val="04A0" w:firstRow="1" w:lastRow="0" w:firstColumn="1" w:lastColumn="0" w:noHBand="0" w:noVBand="1"/>
+        <w:tblCaption w:val=""/>
+        <w:tblDescription w:val=""/>
+      </w:tblPr>
+      <w:tblGrid>
+        <w:gridCol w:w="2228"/>
+        <w:gridCol w:w="2164"/>
+        <w:gridCol w:w="1796"/>
+      </w:tblGrid>
+      <w:tr>
+        <w:tc>
+          <w:tcPr>
+            <w:tcW w:w="2228" w:type="dxa"/>
+            <w:tcBorders>
+              <w:top w:val="single" w:sz="8" w:space="0" w:color="A3A3A3"/>
+              <w:left w:val="single" w:sz="8" w:space="0" w:color="A3A3A3"/>
+              <w:bottom w:val="single" w:sz="8" w:space="0" w:color="A3A3A3"/>
+              <w:right w:val="single" w:sz="8" w:space="0" w:color="A3A3A3"/>
+            </w:tcBorders>
+            <w:tcMar>
+              <w:top w:w="80" w:type="dxa"/>
+              <w:left w:w="80" w:type="dxa"/>
+              <w:bottom w:w="80" w:type="dxa"/>
+              <w:right w:w="80" w:type="dxa"/>
+            </w:tcMar>
+            <w:hideMark/>
+          </w:tcPr>
+          <w:p>
+            <w:pPr>
+              <w:rPr>
+                <w:rFonts w:ascii="Calibri" w:eastAsia="Times New Roman" w:hAnsi="Calibri" w:cs="Calibri"/>
+                <w:sz w:val="22"/>
+                <w:szCs w:val="22"/>
+              </w:rPr>
+            </w:pPr>
+            <w:r>
+              <w:rPr>
+                <w:rFonts w:ascii="Calibri" w:eastAsia="Times New Roman" w:hAnsi="Calibri" w:cs="Calibri"/>
+                <w:sz w:val="22"/>
+                <w:szCs w:val="22"/>
+              </w:rPr>
+              <w:t>nhtsa_recall_number</w:t>
+            </w:r>
+          </w:p>
+        </w:tc>
+        <w:tc>
+          <w:tcPr>
+            <w:tcW w:w="2164" w:type="dxa"/>
+            <w:tcBorders>
+              <w:top w:val="single" w:sz="8" w:space="0" w:color="A3A3A3"/>
+              <w:left w:val="single" w:sz="8" w:space="0" w:color="A3A3A3"/>
+              <w:bottom w:val="single" w:sz="8" w:space="0" w:color="A3A3A3"/>
+              <w:right w:val="single" w:sz="8" w:space="0" w:color="A3A3A3"/>
+            </w:tcBorders>
+            <w:tcMar>
+              <w:top w:w="80" w:type="dxa"/>
+              <w:left w:w="80" w:type="dxa"/>
+              <w:bottom w:w="80" w:type="dxa"/>
+              <w:right w:w="80" w:type="dxa"/>
+            </w:tcMar>
+            <w:hideMark/>
+          </w:tcPr>
+          <w:p>
+            <w:pPr>
+              <w:rPr>
+                <w:rFonts w:ascii="Calibri" w:eastAsia="Times New Roman" w:hAnsi="Calibri" w:cs="Calibri"/>
+                <w:sz w:val="22"/>
+                <w:szCs w:val="22"/>
+              </w:rPr>
+            </w:pPr>
+            <w:r>
+              <w:rPr>
+                <w:rFonts w:ascii="Calibri" w:eastAsia="Times New Roman" w:hAnsi="Calibri" w:cs="Calibri"/>
+                <w:sz w:val="22"/>
+                <w:szCs w:val="22"/>
+              </w:rPr>
+              <w:t>manufacturer_name</w:t>
+            </w:r>
+          </w:p>
+        </w:tc>
+        <w:tc>
+          <w:tcPr>
+            <w:tcW w:w="1796" w:type="dxa"/>
+            <w:tcBorders>
+              <w:top w:val="single" w:sz="8" w:space="0" w:color="A3A3A3"/>
+              <w:left w:val="single" w:sz="8" w:space="0" w:color="A3A3A3"/>
+              <w:bottom w:val="single" w:sz="8" w:space="0" w:color="A3A3A3"/>
+              <w:right w:val="single" w:sz="8" w:space="0" w:color="A3A3A3"/>
+            </w:tcBorders>
+            <w:tcMar>
+              <w:top w:w="80" w:type="dxa"/>
+              <w:left w:w="80" w:type="dxa"/>
+              <w:bottom w:w="80" w:type="dxa"/>
+              <w:right w:w="80" w:type="dxa"/>
+            </w:tcMar>
+            <w:hideMark/>
+          </w:tcPr>
+          <w:p>
+            <w:pPr>
+              <w:rPr>
+                <w:rFonts w:ascii="Calibri" w:eastAsia="Times New Roman" w:hAnsi="Calibri" w:cs="Calibri"/>
+                <w:sz w:val="22"/>
+                <w:szCs w:val="22"/>
+              </w:rPr>
+            </w:pPr>
+            <w:r>
+              <w:rPr>
+                <w:rFonts w:ascii="Calibri" w:eastAsia="Times New Roman" w:hAnsi="Calibri" w:cs="Calibri"/>
+                <w:sz w:val="22"/>
+                <w:szCs w:val="22"/>
+              </w:rPr>
+              <w:t>recall_description</w:t>
+            </w:r>
+          </w:p>
+        </w:tc>
+      </w:tr>
+    </w:tbl>
+    <w:p>
       <w:bookmarkStart w:id="0" w:name="_GoBack"/>
       <w:bookmarkEnd w:id="0"/>
     </w:p>
@@ -511,6 +3437,20 @@
       <w:szCs w:val="18"/>
     </w:rPr>
   </w:style>
+  <w:style w:type="paragraph" w:styleId="NormalWeb">
+    <w:name w:val="Normal (Web)"/>
+    <w:basedOn w:val="Normal"/>
+    <w:uiPriority w:val="99"/>
+    <w:semiHidden/>
+    <w:unhideWhenUsed/>
+    <w:rsid w:val="00FF7137"/>
+    <w:pPr>
+      <w:spacing w:before="100" w:beforeAutospacing="1" w:after="100" w:afterAutospacing="1"/>
+    </w:pPr>
+    <w:rPr>
+      <w:rFonts w:ascii="Times New Roman" w:eastAsia="Times New Roman" w:hAnsi="Times New Roman" w:cs="Times New Roman"/>
+    </w:rPr>
+  </w:style>
 </w:styles>
 </file>
 

</xml_diff>

<commit_message>
[AM] adding new relationship mapping
</commit_message>
<xml_diff>
--- a/Phase_2/RelationalMappingDraft.docx
+++ b/Phase_2/RelationalMappingDraft.docx
@@ -8,10 +8,10 @@
           <w:noProof/>
         </w:rPr>
         <w:drawing>
-          <wp:inline distT="0" distB="0" distL="0" distR="0" wp14:anchorId="5C51D158" wp14:editId="585B34A1">
-            <wp:extent cx="5943600" cy="5023485"/>
-            <wp:effectExtent l="0" t="0" r="0" b="5715"/>
-            <wp:docPr id="2" name="Picture 2"/>
+          <wp:inline distT="0" distB="0" distL="0" distR="0" wp14:anchorId="61F764AC" wp14:editId="0E285794">
+            <wp:extent cx="5943600" cy="4866640"/>
+            <wp:effectExtent l="0" t="0" r="0" b="0"/>
+            <wp:docPr id="3" name="Picture 3"/>
             <wp:cNvGraphicFramePr>
               <a:graphicFrameLocks xmlns:a="http://schemas.openxmlformats.org/drawingml/2006/main" noChangeAspect="1"/>
             </wp:cNvGraphicFramePr>
@@ -19,11 +19,11 @@
               <a:graphicData uri="http://schemas.openxmlformats.org/drawingml/2006/picture">
                 <pic:pic xmlns:pic="http://schemas.openxmlformats.org/drawingml/2006/picture">
                   <pic:nvPicPr>
-                    <pic:cNvPr id="2" name="Screen Shot 2019-06-25 at 5.34.54 PM.png"/>
+                    <pic:cNvPr id="3" name="Screen Shot 2019-06-26 at 8.22.03 PM.png"/>
                     <pic:cNvPicPr/>
                   </pic:nvPicPr>
                   <pic:blipFill>
-                    <a:blip r:embed="rId4" cstate="print">
+                    <a:blip r:embed="rId4">
                       <a:extLst>
                         <a:ext uri="{28A0092B-C50C-407E-A947-70E740481C1C}">
                           <a14:useLocalDpi xmlns:a14="http://schemas.microsoft.com/office/drawing/2010/main" val="0"/>
@@ -37,7 +37,7 @@
                   <pic:spPr>
                     <a:xfrm>
                       <a:off x="0" y="0"/>
-                      <a:ext cx="5943600" cy="5023485"/>
+                      <a:ext cx="5943600" cy="4866640"/>
                     </a:xfrm>
                     <a:prstGeom prst="rect">
                       <a:avLst/>
@@ -89,7 +89,7 @@
       </w:tblPr>
       <w:tblGrid>
         <w:gridCol w:w="1758"/>
-        <w:gridCol w:w="1686"/>
+        <w:gridCol w:w="1722"/>
         <w:gridCol w:w="1786"/>
         <w:gridCol w:w="1747"/>
         <w:gridCol w:w="720"/>
@@ -133,7 +133,7 @@
         </w:tc>
         <w:tc>
           <w:tcPr>
-            <w:tcW w:w="1686" w:type="dxa"/>
+            <w:tcW w:w="1722" w:type="dxa"/>
             <w:tcBorders>
               <w:top w:val="single" w:sz="8" w:space="0" w:color="A3A3A3"/>
               <w:left w:val="single" w:sz="8" w:space="0" w:color="A3A3A3"/>
@@ -836,9 +836,9 @@
       <w:tblGrid>
         <w:gridCol w:w="1686"/>
         <w:gridCol w:w="1440"/>
-        <w:gridCol w:w="1686"/>
+        <w:gridCol w:w="1698"/>
         <w:gridCol w:w="1142"/>
-        <w:gridCol w:w="874"/>
+        <w:gridCol w:w="868"/>
       </w:tblGrid>
       <w:tr>
         <w:tc>
@@ -914,7 +914,7 @@
         </w:tc>
         <w:tc>
           <w:tcPr>
-            <w:tcW w:w="1686" w:type="dxa"/>
+            <w:tcW w:w="1698" w:type="dxa"/>
             <w:tcBorders>
               <w:top w:val="single" w:sz="8" w:space="0" w:color="A3A3A3"/>
               <w:left w:val="single" w:sz="8" w:space="0" w:color="A3A3A3"/>
@@ -984,7 +984,7 @@
         </w:tc>
         <w:tc>
           <w:tcPr>
-            <w:tcW w:w="874" w:type="dxa"/>
+            <w:tcW w:w="868" w:type="dxa"/>
             <w:tcBorders>
               <w:top w:val="single" w:sz="8" w:space="0" w:color="A3A3A3"/>
               <w:left w:val="single" w:sz="8" w:space="0" w:color="A3A3A3"/>
@@ -1050,7 +1050,6 @@
           <w:sz w:val="22"/>
           <w:szCs w:val="22"/>
         </w:rPr>
-        <w:lastRenderedPageBreak/>
         <w:t>sale (from Burdell to Customer)</w:t>
       </w:r>
     </w:p>
@@ -1110,6 +1109,7 @@
                 <w:szCs w:val="22"/>
                 <w:u w:val="single"/>
               </w:rPr>
+              <w:lastRenderedPageBreak/>
               <w:t>vin</w:t>
             </w:r>
           </w:p>
@@ -1524,7 +1524,7 @@
         </w:tc>
         <w:tc>
           <w:tcPr>
-            <w:tcW w:w="1171" w:type="dxa"/>
+            <w:tcW w:w="2164" w:type="dxa"/>
             <w:tcBorders>
               <w:top w:val="single" w:sz="8" w:space="0" w:color="A3A3A3"/>
               <w:left w:val="single" w:sz="8" w:space="0" w:color="A3A3A3"/>
@@ -1559,7 +1559,7 @@
         </w:tc>
         <w:tc>
           <w:tcPr>
-            <w:tcW w:w="1061" w:type="dxa"/>
+            <w:tcW w:w="1454" w:type="dxa"/>
             <w:tcBorders>
               <w:top w:val="single" w:sz="8" w:space="0" w:color="A3A3A3"/>
               <w:left w:val="single" w:sz="8" w:space="0" w:color="A3A3A3"/>
@@ -1594,7 +1594,7 @@
         </w:tc>
         <w:tc>
           <w:tcPr>
-            <w:tcW w:w="1050" w:type="dxa"/>
+            <w:tcW w:w="1387" w:type="dxa"/>
             <w:tcBorders>
               <w:top w:val="single" w:sz="8" w:space="0" w:color="A3A3A3"/>
               <w:left w:val="single" w:sz="8" w:space="0" w:color="A3A3A3"/>
@@ -1629,7 +1629,7 @@
         </w:tc>
         <w:tc>
           <w:tcPr>
-            <w:tcW w:w="1068" w:type="dxa"/>
+            <w:tcW w:w="1502" w:type="dxa"/>
             <w:tcBorders>
               <w:top w:val="single" w:sz="8" w:space="0" w:color="A3A3A3"/>
               <w:left w:val="single" w:sz="8" w:space="0" w:color="A3A3A3"/>
@@ -1664,7 +1664,7 @@
         </w:tc>
         <w:tc>
           <w:tcPr>
-            <w:tcW w:w="994" w:type="dxa"/>
+            <w:tcW w:w="988" w:type="dxa"/>
             <w:tcBorders>
               <w:top w:val="single" w:sz="8" w:space="0" w:color="A3A3A3"/>
               <w:left w:val="single" w:sz="8" w:space="0" w:color="A3A3A3"/>
@@ -1699,7 +1699,7 @@
         </w:tc>
         <w:tc>
           <w:tcPr>
-            <w:tcW w:w="1132" w:type="dxa"/>
+            <w:tcW w:w="1902" w:type="dxa"/>
             <w:tcBorders>
               <w:top w:val="single" w:sz="8" w:space="0" w:color="A3A3A3"/>
               <w:left w:val="single" w:sz="8" w:space="0" w:color="A3A3A3"/>
@@ -1734,7 +1734,7 @@
         </w:tc>
         <w:tc>
           <w:tcPr>
-            <w:tcW w:w="1155" w:type="dxa"/>
+            <w:tcW w:w="2058" w:type="dxa"/>
             <w:tcBorders>
               <w:top w:val="single" w:sz="8" w:space="0" w:color="A3A3A3"/>
               <w:left w:val="single" w:sz="8" w:space="0" w:color="A3A3A3"/>
@@ -1769,7 +1769,7 @@
         </w:tc>
         <w:tc>
           <w:tcPr>
-            <w:tcW w:w="1038" w:type="dxa"/>
+            <w:tcW w:w="1310" w:type="dxa"/>
             <w:tcBorders>
               <w:top w:val="single" w:sz="8" w:space="0" w:color="A3A3A3"/>
               <w:left w:val="single" w:sz="8" w:space="0" w:color="A3A3A3"/>
@@ -1804,7 +1804,7 @@
         </w:tc>
         <w:tc>
           <w:tcPr>
-            <w:tcW w:w="1084" w:type="dxa"/>
+            <w:tcW w:w="2256" w:type="dxa"/>
             <w:tcBorders>
               <w:top w:val="single" w:sz="8" w:space="0" w:color="A3A3A3"/>
               <w:left w:val="single" w:sz="8" w:space="0" w:color="A3A3A3"/>
@@ -2207,20 +2207,19 @@
         <w:tblDescription w:val=""/>
       </w:tblPr>
       <w:tblGrid>
-        <w:gridCol w:w="813"/>
-        <w:gridCol w:w="347"/>
-        <w:gridCol w:w="1037"/>
-        <w:gridCol w:w="1501"/>
-        <w:gridCol w:w="1265"/>
-        <w:gridCol w:w="1213"/>
-        <w:gridCol w:w="791"/>
-        <w:gridCol w:w="1316"/>
-        <w:gridCol w:w="1057"/>
+        <w:gridCol w:w="368"/>
+        <w:gridCol w:w="1389"/>
+        <w:gridCol w:w="1331"/>
+        <w:gridCol w:w="1135"/>
+        <w:gridCol w:w="1652"/>
+        <w:gridCol w:w="861"/>
+        <w:gridCol w:w="1446"/>
+        <w:gridCol w:w="1158"/>
       </w:tblGrid>
       <w:tr>
         <w:tc>
           <w:tcPr>
-            <w:tcW w:w="1071" w:type="dxa"/>
+            <w:tcW w:w="960" w:type="dxa"/>
             <w:tcBorders>
               <w:top w:val="single" w:sz="8" w:space="0" w:color="A3A3A3"/>
               <w:left w:val="single" w:sz="8" w:space="0" w:color="A3A3A3"/>
@@ -2250,13 +2249,13 @@
                 <w:szCs w:val="22"/>
                 <w:u w:val="single"/>
               </w:rPr>
-              <w:t>start_date</w:t>
-            </w:r>
-          </w:p>
-        </w:tc>
-        <w:tc>
-          <w:tcPr>
-            <w:tcW w:w="960" w:type="dxa"/>
+              <w:t>vin</w:t>
+            </w:r>
+          </w:p>
+        </w:tc>
+        <w:tc>
+          <w:tcPr>
+            <w:tcW w:w="1891" w:type="dxa"/>
             <w:tcBorders>
               <w:top w:val="single" w:sz="8" w:space="0" w:color="A3A3A3"/>
               <w:left w:val="single" w:sz="8" w:space="0" w:color="A3A3A3"/>
@@ -2286,13 +2285,48 @@
                 <w:szCs w:val="22"/>
                 <w:u w:val="single"/>
               </w:rPr>
-              <w:t>vin</w:t>
-            </w:r>
-          </w:p>
-        </w:tc>
-        <w:tc>
-          <w:tcPr>
-            <w:tcW w:w="1174" w:type="dxa"/>
+              <w:t>repair_start_date</w:t>
+            </w:r>
+          </w:p>
+        </w:tc>
+        <w:tc>
+          <w:tcPr>
+            <w:tcW w:w="1816" w:type="dxa"/>
+            <w:tcBorders>
+              <w:top w:val="single" w:sz="8" w:space="0" w:color="A3A3A3"/>
+              <w:left w:val="single" w:sz="8" w:space="0" w:color="A3A3A3"/>
+              <w:bottom w:val="single" w:sz="8" w:space="0" w:color="A3A3A3"/>
+              <w:right w:val="single" w:sz="8" w:space="0" w:color="A3A3A3"/>
+            </w:tcBorders>
+            <w:tcMar>
+              <w:top w:w="80" w:type="dxa"/>
+              <w:left w:w="80" w:type="dxa"/>
+              <w:bottom w:w="80" w:type="dxa"/>
+              <w:right w:w="80" w:type="dxa"/>
+            </w:tcMar>
+            <w:hideMark/>
+          </w:tcPr>
+          <w:p>
+            <w:pPr>
+              <w:rPr>
+                <w:rFonts w:ascii="Calibri" w:eastAsia="Times New Roman" w:hAnsi="Calibri" w:cs="Calibri"/>
+                <w:sz w:val="22"/>
+                <w:szCs w:val="22"/>
+              </w:rPr>
+            </w:pPr>
+            <w:r>
+              <w:rPr>
+                <w:rFonts w:ascii="Calibri" w:eastAsia="Times New Roman" w:hAnsi="Calibri" w:cs="Calibri"/>
+                <w:sz w:val="22"/>
+                <w:szCs w:val="22"/>
+              </w:rPr>
+              <w:t>repair_end_date</w:t>
+            </w:r>
+          </w:p>
+        </w:tc>
+        <w:tc>
+          <w:tcPr>
+            <w:tcW w:w="1567" w:type="dxa"/>
             <w:tcBorders>
               <w:top w:val="single" w:sz="8" w:space="0" w:color="A3A3A3"/>
               <w:left w:val="single" w:sz="8" w:space="0" w:color="A3A3A3"/>
@@ -2327,7 +2361,7 @@
         </w:tc>
         <w:tc>
           <w:tcPr>
-            <w:tcW w:w="1403" w:type="dxa"/>
+            <w:tcW w:w="2277" w:type="dxa"/>
             <w:tcBorders>
               <w:top w:val="single" w:sz="8" w:space="0" w:color="A3A3A3"/>
               <w:left w:val="single" w:sz="8" w:space="0" w:color="A3A3A3"/>
@@ -2362,77 +2396,7 @@
         </w:tc>
         <w:tc>
           <w:tcPr>
-            <w:tcW w:w="1279" w:type="dxa"/>
-            <w:tcBorders>
-              <w:top w:val="single" w:sz="8" w:space="0" w:color="A3A3A3"/>
-              <w:left w:val="single" w:sz="8" w:space="0" w:color="A3A3A3"/>
-              <w:bottom w:val="single" w:sz="8" w:space="0" w:color="A3A3A3"/>
-              <w:right w:val="single" w:sz="8" w:space="0" w:color="A3A3A3"/>
-            </w:tcBorders>
-            <w:tcMar>
-              <w:top w:w="80" w:type="dxa"/>
-              <w:left w:w="80" w:type="dxa"/>
-              <w:bottom w:w="80" w:type="dxa"/>
-              <w:right w:w="80" w:type="dxa"/>
-            </w:tcMar>
-            <w:hideMark/>
-          </w:tcPr>
-          <w:p>
-            <w:pPr>
-              <w:rPr>
-                <w:rFonts w:ascii="Calibri" w:eastAsia="Times New Roman" w:hAnsi="Calibri" w:cs="Calibri"/>
-                <w:sz w:val="22"/>
-                <w:szCs w:val="22"/>
-              </w:rPr>
-            </w:pPr>
-            <w:r>
-              <w:rPr>
-                <w:rFonts w:ascii="Calibri" w:eastAsia="Times New Roman" w:hAnsi="Calibri" w:cs="Calibri"/>
-                <w:sz w:val="22"/>
-                <w:szCs w:val="22"/>
-              </w:rPr>
-              <w:t>repair_start_date</w:t>
-            </w:r>
-          </w:p>
-        </w:tc>
-        <w:tc>
-          <w:tcPr>
-            <w:tcW w:w="1254" w:type="dxa"/>
-            <w:tcBorders>
-              <w:top w:val="single" w:sz="8" w:space="0" w:color="A3A3A3"/>
-              <w:left w:val="single" w:sz="8" w:space="0" w:color="A3A3A3"/>
-              <w:bottom w:val="single" w:sz="8" w:space="0" w:color="A3A3A3"/>
-              <w:right w:val="single" w:sz="8" w:space="0" w:color="A3A3A3"/>
-            </w:tcBorders>
-            <w:tcMar>
-              <w:top w:w="80" w:type="dxa"/>
-              <w:left w:w="80" w:type="dxa"/>
-              <w:bottom w:w="80" w:type="dxa"/>
-              <w:right w:w="80" w:type="dxa"/>
-            </w:tcMar>
-            <w:hideMark/>
-          </w:tcPr>
-          <w:p>
-            <w:pPr>
-              <w:rPr>
-                <w:rFonts w:ascii="Calibri" w:eastAsia="Times New Roman" w:hAnsi="Calibri" w:cs="Calibri"/>
-                <w:sz w:val="22"/>
-                <w:szCs w:val="22"/>
-              </w:rPr>
-            </w:pPr>
-            <w:r>
-              <w:rPr>
-                <w:rFonts w:ascii="Calibri" w:eastAsia="Times New Roman" w:hAnsi="Calibri" w:cs="Calibri"/>
-                <w:sz w:val="22"/>
-                <w:szCs w:val="22"/>
-              </w:rPr>
-              <w:t>repair_end_date</w:t>
-            </w:r>
-          </w:p>
-        </w:tc>
-        <w:tc>
-          <w:tcPr>
-            <w:tcW w:w="1061" w:type="dxa"/>
+            <w:tcW w:w="1217" w:type="dxa"/>
             <w:tcBorders>
               <w:top w:val="single" w:sz="8" w:space="0" w:color="A3A3A3"/>
               <w:left w:val="single" w:sz="8" w:space="0" w:color="A3A3A3"/>
@@ -2467,7 +2431,7 @@
         </w:tc>
         <w:tc>
           <w:tcPr>
-            <w:tcW w:w="1299" w:type="dxa"/>
+            <w:tcW w:w="1964" w:type="dxa"/>
             <w:tcBorders>
               <w:top w:val="single" w:sz="8" w:space="0" w:color="A3A3A3"/>
               <w:left w:val="single" w:sz="8" w:space="0" w:color="A3A3A3"/>
@@ -2502,7 +2466,7 @@
         </w:tc>
         <w:tc>
           <w:tcPr>
-            <w:tcW w:w="1063" w:type="dxa"/>
+            <w:tcW w:w="1476" w:type="dxa"/>
             <w:tcBorders>
               <w:top w:val="single" w:sz="8" w:space="0" w:color="A3A3A3"/>
               <w:left w:val="single" w:sz="8" w:space="0" w:color="A3A3A3"/>
@@ -2897,6 +2861,7 @@
                 <w:rFonts w:ascii="Calibri" w:eastAsia="Times New Roman" w:hAnsi="Calibri" w:cs="Calibri"/>
                 <w:sz w:val="22"/>
                 <w:szCs w:val="22"/>
+                <w:u w:val="single"/>
               </w:rPr>
               <w:t>nhtsa_recall_number</w:t>
             </w:r>

</xml_diff>